<commit_message>
modifica ai contratti delle operazioni
</commit_message>
<xml_diff>
--- a/Asta/Iterazione 1/Contratti delle operazioni UC2.docx
+++ b/Asta/Iterazione 1/Contratti delle operazioni UC2.docx
@@ -199,6 +199,7 @@
                                 <w:szCs w:val="24"/>
                               </w:rPr>
                             </w:pPr>
+                            <w:proofErr w:type="spellStart"/>
                             <w:r>
                               <w:rPr>
                                 <w:rFonts w:ascii="Arial" w:hAnsi="Arial" w:cs="Arial"/>
@@ -213,7 +214,34 @@
                                 <w:sz w:val="24"/>
                                 <w:szCs w:val="24"/>
                               </w:rPr>
-                              <w:t>Patient(cf)</w:t>
+                              <w:t>Patient</w:t>
+                            </w:r>
+                            <w:proofErr w:type="spellEnd"/>
+                            <w:r>
+                              <w:rPr>
+                                <w:rFonts w:ascii="Arial" w:hAnsi="Arial" w:cs="Arial"/>
+                                <w:sz w:val="24"/>
+                                <w:szCs w:val="24"/>
+                              </w:rPr>
+                              <w:t>(</w:t>
+                            </w:r>
+                            <w:proofErr w:type="spellStart"/>
+                            <w:r>
+                              <w:rPr>
+                                <w:rFonts w:ascii="Arial" w:hAnsi="Arial" w:cs="Arial"/>
+                                <w:sz w:val="24"/>
+                                <w:szCs w:val="24"/>
+                              </w:rPr>
+                              <w:t>cf</w:t>
+                            </w:r>
+                            <w:proofErr w:type="spellEnd"/>
+                            <w:r>
+                              <w:rPr>
+                                <w:rFonts w:ascii="Arial" w:hAnsi="Arial" w:cs="Arial"/>
+                                <w:sz w:val="24"/>
+                                <w:szCs w:val="24"/>
+                              </w:rPr>
+                              <w:t>)</w:t>
                             </w:r>
                           </w:p>
                           <w:p>
@@ -415,7 +443,25 @@
                                 <w:sz w:val="24"/>
                                 <w:szCs w:val="24"/>
                               </w:rPr>
-                              <w:t xml:space="preserve"> è stata associata a ClinicHub mediante l’associazione “corrente”</w:t>
+                              <w:t xml:space="preserve"> è stata associata a </w:t>
+                            </w:r>
+                            <w:proofErr w:type="spellStart"/>
+                            <w:r>
+                              <w:rPr>
+                                <w:rFonts w:ascii="Arial" w:hAnsi="Arial" w:cs="Arial"/>
+                                <w:sz w:val="24"/>
+                                <w:szCs w:val="24"/>
+                              </w:rPr>
+                              <w:t>ClinicHub</w:t>
+                            </w:r>
+                            <w:proofErr w:type="spellEnd"/>
+                            <w:r>
+                              <w:rPr>
+                                <w:rFonts w:ascii="Arial" w:hAnsi="Arial" w:cs="Arial"/>
+                                <w:sz w:val="24"/>
+                                <w:szCs w:val="24"/>
+                              </w:rPr>
+                              <w:t xml:space="preserve"> mediante l’associazione “corrente”</w:t>
                             </w:r>
                             <w:r>
                               <w:rPr>
@@ -989,30 +1035,6 @@
     </w:p>
     <w:p>
       <w:pPr>
-        <w:jc w:val="both"/>
-        <w:rPr>
-          <w:rFonts w:ascii="Arial" w:hAnsi="Arial" w:cs="Arial"/>
-          <w:b/>
-          <w:bCs/>
-          <w:sz w:val="28"/>
-          <w:szCs w:val="28"/>
-        </w:rPr>
-      </w:pPr>
-    </w:p>
-    <w:p>
-      <w:pPr>
-        <w:jc w:val="both"/>
-        <w:rPr>
-          <w:rFonts w:ascii="Arial" w:hAnsi="Arial" w:cs="Arial"/>
-          <w:b/>
-          <w:bCs/>
-          <w:sz w:val="28"/>
-          <w:szCs w:val="28"/>
-        </w:rPr>
-      </w:pPr>
-    </w:p>
-    <w:p>
-      <w:pPr>
         <w:pStyle w:val="Paragrafoelenco"/>
         <w:numPr>
           <w:ilvl w:val="0"/>
@@ -1061,16 +1083,16 @@
         <mc:AlternateContent>
           <mc:Choice Requires="wps">
             <w:drawing>
-              <wp:anchor distT="0" distB="0" distL="114300" distR="114300" simplePos="0" relativeHeight="251659264" behindDoc="0" locked="0" layoutInCell="1" allowOverlap="1" wp14:anchorId="5BE6541F" wp14:editId="1DBF0C89">
+              <wp:anchor distT="0" distB="0" distL="114300" distR="114300" simplePos="0" relativeHeight="251659264" behindDoc="0" locked="0" layoutInCell="1" allowOverlap="1" wp14:anchorId="5BE6541F" wp14:editId="73A970EB">
                 <wp:simplePos x="0" y="0"/>
                 <wp:positionH relativeFrom="column">
                   <wp:posOffset>468630</wp:posOffset>
                 </wp:positionH>
                 <wp:positionV relativeFrom="paragraph">
-                  <wp:posOffset>50165</wp:posOffset>
+                  <wp:posOffset>51839</wp:posOffset>
                 </wp:positionV>
-                <wp:extent cx="4907280" cy="3718560"/>
-                <wp:effectExtent l="0" t="0" r="26670" b="15240"/>
+                <wp:extent cx="4907280" cy="4023360"/>
+                <wp:effectExtent l="0" t="0" r="7620" b="15240"/>
                 <wp:wrapNone/>
                 <wp:docPr id="2" name="Casella di testo 2"/>
                 <wp:cNvGraphicFramePr/>
@@ -1081,7 +1103,7 @@
                       <wps:spPr>
                         <a:xfrm>
                           <a:off x="0" y="0"/>
-                          <a:ext cx="4907280" cy="3718560"/>
+                          <a:ext cx="4907280" cy="4023360"/>
                         </a:xfrm>
                         <a:prstGeom prst="rect">
                           <a:avLst/>
@@ -1143,6 +1165,8 @@
                                 <w:szCs w:val="24"/>
                               </w:rPr>
                             </w:pPr>
+                            <w:proofErr w:type="spellStart"/>
+                            <w:proofErr w:type="gramStart"/>
                             <w:r>
                               <w:rPr>
                                 <w:rFonts w:ascii="Arial" w:hAnsi="Arial" w:cs="Arial"/>
@@ -1151,6 +1175,7 @@
                               </w:rPr>
                               <w:t>newHospitalization</w:t>
                             </w:r>
+                            <w:proofErr w:type="spellEnd"/>
                             <w:r>
                               <w:rPr>
                                 <w:rFonts w:ascii="Arial" w:hAnsi="Arial" w:cs="Arial"/>
@@ -1159,22 +1184,35 @@
                               </w:rPr>
                               <w:t>(</w:t>
                             </w:r>
-                            <w:r>
-                              <w:rPr>
-                                <w:rFonts w:ascii="Arial" w:hAnsi="Arial" w:cs="Arial"/>
-                                <w:sz w:val="24"/>
-                                <w:szCs w:val="24"/>
-                              </w:rPr>
-                              <w:t>modalità</w:t>
-                            </w:r>
-                            <w:r>
-                              <w:rPr>
-                                <w:rFonts w:ascii="Arial" w:hAnsi="Arial" w:cs="Arial"/>
-                                <w:sz w:val="24"/>
-                                <w:szCs w:val="24"/>
-                              </w:rPr>
-                              <w:t>, reparto</w:t>
-                            </w:r>
+                            <w:proofErr w:type="spellStart"/>
+                            <w:proofErr w:type="gramEnd"/>
+                            <w:r>
+                              <w:rPr>
+                                <w:rFonts w:ascii="Arial" w:hAnsi="Arial" w:cs="Arial"/>
+                                <w:sz w:val="24"/>
+                                <w:szCs w:val="24"/>
+                              </w:rPr>
+                              <w:t>tipoRic</w:t>
+                            </w:r>
+                            <w:proofErr w:type="spellEnd"/>
+                            <w:r>
+                              <w:rPr>
+                                <w:rFonts w:ascii="Arial" w:hAnsi="Arial" w:cs="Arial"/>
+                                <w:sz w:val="24"/>
+                                <w:szCs w:val="24"/>
+                              </w:rPr>
+                              <w:t xml:space="preserve">, </w:t>
+                            </w:r>
+                            <w:proofErr w:type="spellStart"/>
+                            <w:r>
+                              <w:rPr>
+                                <w:rFonts w:ascii="Arial" w:hAnsi="Arial" w:cs="Arial"/>
+                                <w:sz w:val="24"/>
+                                <w:szCs w:val="24"/>
+                              </w:rPr>
+                              <w:t>tipoOp</w:t>
+                            </w:r>
+                            <w:proofErr w:type="spellEnd"/>
                             <w:r>
                               <w:rPr>
                                 <w:rFonts w:ascii="Arial" w:hAnsi="Arial" w:cs="Arial"/>
@@ -1422,7 +1460,7 @@
                                 <w:sz w:val="24"/>
                                 <w:szCs w:val="24"/>
                               </w:rPr>
-                              <w:t>reparto</w:t>
+                              <w:t>op</w:t>
                             </w:r>
                             <w:r>
                               <w:rPr>
@@ -1520,8 +1558,25 @@
                                 <w:sz w:val="24"/>
                                 <w:szCs w:val="24"/>
                               </w:rPr>
-                              <w:t xml:space="preserve">Se modalità è Standard viene anche settato l’attributo </w:t>
-                            </w:r>
+                              <w:t xml:space="preserve">Se </w:t>
+                            </w:r>
+                            <w:r>
+                              <w:rPr>
+                                <w:rFonts w:ascii="Arial" w:hAnsi="Arial" w:cs="Arial"/>
+                                <w:sz w:val="24"/>
+                                <w:szCs w:val="24"/>
+                              </w:rPr>
+                              <w:t>la tipologia di ricovero</w:t>
+                            </w:r>
+                            <w:r>
+                              <w:rPr>
+                                <w:rFonts w:ascii="Arial" w:hAnsi="Arial" w:cs="Arial"/>
+                                <w:sz w:val="24"/>
+                                <w:szCs w:val="24"/>
+                              </w:rPr>
+                              <w:t xml:space="preserve"> è Standard viene anche settato l’attributo </w:t>
+                            </w:r>
+                            <w:proofErr w:type="spellStart"/>
                             <w:r>
                               <w:rPr>
                                 <w:rFonts w:ascii="Arial" w:hAnsi="Arial" w:cs="Arial"/>
@@ -1530,31 +1585,40 @@
                                 <w:sz w:val="24"/>
                                 <w:szCs w:val="24"/>
                               </w:rPr>
-                              <w:t>durata</w:t>
-                            </w:r>
-                            <w:r>
-                              <w:rPr>
-                                <w:rFonts w:ascii="Arial" w:hAnsi="Arial" w:cs="Arial"/>
-                                <w:sz w:val="24"/>
-                                <w:szCs w:val="24"/>
-                              </w:rPr>
-                              <w:t xml:space="preserve"> (prevista), che dipende dal </w:t>
-                            </w:r>
-                            <w:r>
-                              <w:rPr>
-                                <w:rFonts w:ascii="Arial" w:hAnsi="Arial" w:cs="Arial"/>
-                                <w:sz w:val="24"/>
-                                <w:szCs w:val="24"/>
-                              </w:rPr>
-                              <w:t>reparto d’afferenza</w:t>
-                            </w:r>
-                            <w:r>
-                              <w:rPr>
-                                <w:rFonts w:ascii="Arial" w:hAnsi="Arial" w:cs="Arial"/>
-                                <w:sz w:val="24"/>
-                                <w:szCs w:val="24"/>
-                              </w:rPr>
-                              <w:t xml:space="preserve"> del ricovero;</w:t>
+                              <w:t>data_fine</w:t>
+                            </w:r>
+                            <w:proofErr w:type="spellEnd"/>
+                            <w:r>
+                              <w:rPr>
+                                <w:rFonts w:ascii="Arial" w:hAnsi="Arial" w:cs="Arial"/>
+                                <w:sz w:val="24"/>
+                                <w:szCs w:val="24"/>
+                              </w:rPr>
+                              <w:t>, che dipende da</w:t>
+                            </w:r>
+                            <w:r>
+                              <w:rPr>
+                                <w:rFonts w:ascii="Arial" w:hAnsi="Arial" w:cs="Arial"/>
+                                <w:sz w:val="24"/>
+                                <w:szCs w:val="24"/>
+                              </w:rPr>
+                              <w:t>lla tipologia di operazione</w:t>
+                            </w:r>
+                            <w:r>
+                              <w:rPr>
+                                <w:rFonts w:ascii="Arial" w:hAnsi="Arial" w:cs="Arial"/>
+                                <w:sz w:val="24"/>
+                                <w:szCs w:val="24"/>
+                              </w:rPr>
+                              <w:t xml:space="preserve"> (dai giorni di convalescenza previsti)</w:t>
+                            </w:r>
+                            <w:r>
+                              <w:rPr>
+                                <w:rFonts w:ascii="Arial" w:hAnsi="Arial" w:cs="Arial"/>
+                                <w:sz w:val="24"/>
+                                <w:szCs w:val="24"/>
+                              </w:rPr>
+                              <w:t>;</w:t>
                             </w:r>
                           </w:p>
                           <w:p>
@@ -1651,7 +1715,11 @@
           </mc:Choice>
           <mc:Fallback>
             <w:pict>
-              <v:shape w14:anchorId="5BE6541F" id="Casella di testo 2" o:spid="_x0000_s1027" type="#_x0000_t202" style="position:absolute;left:0;text-align:left;margin-left:36.9pt;margin-top:3.95pt;width:386.4pt;height:292.8pt;z-index:251659264;visibility:visible;mso-wrap-style:square;mso-width-percent:0;mso-height-percent:0;mso-wrap-distance-left:9pt;mso-wrap-distance-top:0;mso-wrap-distance-right:9pt;mso-wrap-distance-bottom:0;mso-position-horizontal:absolute;mso-position-horizontal-relative:text;mso-position-vertical:absolute;mso-position-vertical-relative:text;mso-width-percent:0;mso-height-percent:0;mso-width-relative:margin;mso-height-relative:margin;v-text-anchor:top" o:gfxdata="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" fillcolor="white [3201]" strokecolor="#a5a5a5 [3206]" strokeweight="1pt">
+              <v:shapetype w14:anchorId="5BE6541F" id="_x0000_t202" coordsize="21600,21600" o:spt="202" path="m,l,21600r21600,l21600,xe">
+                <v:stroke joinstyle="miter"/>
+                <v:path gradientshapeok="t" o:connecttype="rect"/>
+              </v:shapetype>
+              <v:shape id="Casella di testo 2" o:spid="_x0000_s1027" type="#_x0000_t202" style="position:absolute;left:0;text-align:left;margin-left:36.9pt;margin-top:4.1pt;width:386.4pt;height:316.8pt;z-index:251659264;visibility:visible;mso-wrap-style:square;mso-width-percent:0;mso-height-percent:0;mso-wrap-distance-left:9pt;mso-wrap-distance-top:0;mso-wrap-distance-right:9pt;mso-wrap-distance-bottom:0;mso-position-horizontal:absolute;mso-position-horizontal-relative:text;mso-position-vertical:absolute;mso-position-vertical-relative:text;mso-width-percent:0;mso-height-percent:0;mso-width-relative:margin;mso-height-relative:margin;v-text-anchor:top" o:gfxdata="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" fillcolor="white [3201]" strokecolor="#a5a5a5 [3206]" strokeweight="1pt">
                 <v:textbox>
                   <w:txbxContent>
                     <w:p>
@@ -1693,6 +1761,8 @@
                           <w:szCs w:val="24"/>
                         </w:rPr>
                       </w:pPr>
+                      <w:proofErr w:type="spellStart"/>
+                      <w:proofErr w:type="gramStart"/>
                       <w:r>
                         <w:rPr>
                           <w:rFonts w:ascii="Arial" w:hAnsi="Arial" w:cs="Arial"/>
@@ -1701,6 +1771,7 @@
                         </w:rPr>
                         <w:t>newHospitalization</w:t>
                       </w:r>
+                      <w:proofErr w:type="spellEnd"/>
                       <w:r>
                         <w:rPr>
                           <w:rFonts w:ascii="Arial" w:hAnsi="Arial" w:cs="Arial"/>
@@ -1709,22 +1780,35 @@
                         </w:rPr>
                         <w:t>(</w:t>
                       </w:r>
-                      <w:r>
-                        <w:rPr>
-                          <w:rFonts w:ascii="Arial" w:hAnsi="Arial" w:cs="Arial"/>
-                          <w:sz w:val="24"/>
-                          <w:szCs w:val="24"/>
-                        </w:rPr>
-                        <w:t>modalità</w:t>
-                      </w:r>
-                      <w:r>
-                        <w:rPr>
-                          <w:rFonts w:ascii="Arial" w:hAnsi="Arial" w:cs="Arial"/>
-                          <w:sz w:val="24"/>
-                          <w:szCs w:val="24"/>
-                        </w:rPr>
-                        <w:t>, reparto</w:t>
-                      </w:r>
+                      <w:proofErr w:type="spellStart"/>
+                      <w:proofErr w:type="gramEnd"/>
+                      <w:r>
+                        <w:rPr>
+                          <w:rFonts w:ascii="Arial" w:hAnsi="Arial" w:cs="Arial"/>
+                          <w:sz w:val="24"/>
+                          <w:szCs w:val="24"/>
+                        </w:rPr>
+                        <w:t>tipoRic</w:t>
+                      </w:r>
+                      <w:proofErr w:type="spellEnd"/>
+                      <w:r>
+                        <w:rPr>
+                          <w:rFonts w:ascii="Arial" w:hAnsi="Arial" w:cs="Arial"/>
+                          <w:sz w:val="24"/>
+                          <w:szCs w:val="24"/>
+                        </w:rPr>
+                        <w:t xml:space="preserve">, </w:t>
+                      </w:r>
+                      <w:proofErr w:type="spellStart"/>
+                      <w:r>
+                        <w:rPr>
+                          <w:rFonts w:ascii="Arial" w:hAnsi="Arial" w:cs="Arial"/>
+                          <w:sz w:val="24"/>
+                          <w:szCs w:val="24"/>
+                        </w:rPr>
+                        <w:t>tipoOp</w:t>
+                      </w:r>
+                      <w:proofErr w:type="spellEnd"/>
                       <w:r>
                         <w:rPr>
                           <w:rFonts w:ascii="Arial" w:hAnsi="Arial" w:cs="Arial"/>
@@ -1972,7 +2056,7 @@
                           <w:sz w:val="24"/>
                           <w:szCs w:val="24"/>
                         </w:rPr>
-                        <w:t>reparto</w:t>
+                        <w:t>op</w:t>
                       </w:r>
                       <w:r>
                         <w:rPr>
@@ -2070,8 +2154,25 @@
                           <w:sz w:val="24"/>
                           <w:szCs w:val="24"/>
                         </w:rPr>
-                        <w:t xml:space="preserve">Se modalità è Standard viene anche settato l’attributo </w:t>
-                      </w:r>
+                        <w:t xml:space="preserve">Se </w:t>
+                      </w:r>
+                      <w:r>
+                        <w:rPr>
+                          <w:rFonts w:ascii="Arial" w:hAnsi="Arial" w:cs="Arial"/>
+                          <w:sz w:val="24"/>
+                          <w:szCs w:val="24"/>
+                        </w:rPr>
+                        <w:t>la tipologia di ricovero</w:t>
+                      </w:r>
+                      <w:r>
+                        <w:rPr>
+                          <w:rFonts w:ascii="Arial" w:hAnsi="Arial" w:cs="Arial"/>
+                          <w:sz w:val="24"/>
+                          <w:szCs w:val="24"/>
+                        </w:rPr>
+                        <w:t xml:space="preserve"> è Standard viene anche settato l’attributo </w:t>
+                      </w:r>
+                      <w:proofErr w:type="spellStart"/>
                       <w:r>
                         <w:rPr>
                           <w:rFonts w:ascii="Arial" w:hAnsi="Arial" w:cs="Arial"/>
@@ -2080,31 +2181,40 @@
                           <w:sz w:val="24"/>
                           <w:szCs w:val="24"/>
                         </w:rPr>
-                        <w:t>durata</w:t>
-                      </w:r>
-                      <w:r>
-                        <w:rPr>
-                          <w:rFonts w:ascii="Arial" w:hAnsi="Arial" w:cs="Arial"/>
-                          <w:sz w:val="24"/>
-                          <w:szCs w:val="24"/>
-                        </w:rPr>
-                        <w:t xml:space="preserve"> (prevista), che dipende dal </w:t>
-                      </w:r>
-                      <w:r>
-                        <w:rPr>
-                          <w:rFonts w:ascii="Arial" w:hAnsi="Arial" w:cs="Arial"/>
-                          <w:sz w:val="24"/>
-                          <w:szCs w:val="24"/>
-                        </w:rPr>
-                        <w:t>reparto d’afferenza</w:t>
-                      </w:r>
-                      <w:r>
-                        <w:rPr>
-                          <w:rFonts w:ascii="Arial" w:hAnsi="Arial" w:cs="Arial"/>
-                          <w:sz w:val="24"/>
-                          <w:szCs w:val="24"/>
-                        </w:rPr>
-                        <w:t xml:space="preserve"> del ricovero;</w:t>
+                        <w:t>data_fine</w:t>
+                      </w:r>
+                      <w:proofErr w:type="spellEnd"/>
+                      <w:r>
+                        <w:rPr>
+                          <w:rFonts w:ascii="Arial" w:hAnsi="Arial" w:cs="Arial"/>
+                          <w:sz w:val="24"/>
+                          <w:szCs w:val="24"/>
+                        </w:rPr>
+                        <w:t>, che dipende da</w:t>
+                      </w:r>
+                      <w:r>
+                        <w:rPr>
+                          <w:rFonts w:ascii="Arial" w:hAnsi="Arial" w:cs="Arial"/>
+                          <w:sz w:val="24"/>
+                          <w:szCs w:val="24"/>
+                        </w:rPr>
+                        <w:t>lla tipologia di operazione</w:t>
+                      </w:r>
+                      <w:r>
+                        <w:rPr>
+                          <w:rFonts w:ascii="Arial" w:hAnsi="Arial" w:cs="Arial"/>
+                          <w:sz w:val="24"/>
+                          <w:szCs w:val="24"/>
+                        </w:rPr>
+                        <w:t xml:space="preserve"> (dai giorni di convalescenza previsti)</w:t>
+                      </w:r>
+                      <w:r>
+                        <w:rPr>
+                          <w:rFonts w:ascii="Arial" w:hAnsi="Arial" w:cs="Arial"/>
+                          <w:sz w:val="24"/>
+                          <w:szCs w:val="24"/>
+                        </w:rPr>
+                        <w:t>;</w:t>
                       </w:r>
                     </w:p>
                     <w:p>
@@ -2701,8 +2811,33 @@
                                 <w:sz w:val="24"/>
                                 <w:szCs w:val="24"/>
                               </w:rPr>
-                              <w:t xml:space="preserve">Gli attributi </w:t>
-                            </w:r>
+                              <w:t>L’</w:t>
+                            </w:r>
+                            <w:r>
+                              <w:rPr>
+                                <w:rFonts w:ascii="Arial" w:hAnsi="Arial" w:cs="Arial"/>
+                                <w:sz w:val="24"/>
+                                <w:szCs w:val="24"/>
+                              </w:rPr>
+                              <w:t>attribut</w:t>
+                            </w:r>
+                            <w:r>
+                              <w:rPr>
+                                <w:rFonts w:ascii="Arial" w:hAnsi="Arial" w:cs="Arial"/>
+                                <w:sz w:val="24"/>
+                                <w:szCs w:val="24"/>
+                              </w:rPr>
+                              <w:t>o</w:t>
+                            </w:r>
+                            <w:r>
+                              <w:rPr>
+                                <w:rFonts w:ascii="Arial" w:hAnsi="Arial" w:cs="Arial"/>
+                                <w:sz w:val="24"/>
+                                <w:szCs w:val="24"/>
+                              </w:rPr>
+                              <w:t xml:space="preserve"> </w:t>
+                            </w:r>
+                            <w:proofErr w:type="spellStart"/>
                             <w:r>
                               <w:rPr>
                                 <w:rFonts w:ascii="Arial" w:hAnsi="Arial" w:cs="Arial"/>
@@ -2716,28 +2851,21 @@
                             <w:r>
                               <w:rPr>
                                 <w:rFonts w:ascii="Arial" w:hAnsi="Arial" w:cs="Arial"/>
-                                <w:sz w:val="24"/>
-                                <w:szCs w:val="24"/>
-                              </w:rPr>
-                              <w:t xml:space="preserve"> (</w:t>
-                            </w:r>
-                            <w:r>
-                              <w:rPr>
-                                <w:rFonts w:ascii="Arial" w:hAnsi="Arial" w:cs="Arial"/>
                                 <w:i/>
                                 <w:iCs/>
                                 <w:sz w:val="24"/>
                                 <w:szCs w:val="24"/>
                               </w:rPr>
-                              <w:t>data inizio</w:t>
-                            </w:r>
-                            <w:r>
-                              <w:rPr>
-                                <w:rFonts w:ascii="Arial" w:hAnsi="Arial" w:cs="Arial"/>
-                                <w:sz w:val="24"/>
-                                <w:szCs w:val="24"/>
-                              </w:rPr>
-                              <w:t xml:space="preserve">) e </w:t>
+                              <w:t>_inizio</w:t>
+                            </w:r>
+                            <w:proofErr w:type="spellEnd"/>
+                            <w:r>
+                              <w:rPr>
+                                <w:rFonts w:ascii="Arial" w:hAnsi="Arial" w:cs="Arial"/>
+                                <w:sz w:val="24"/>
+                                <w:szCs w:val="24"/>
+                              </w:rPr>
+                              <w:t xml:space="preserve"> di </w:t>
                             </w:r>
                             <w:r>
                               <w:rPr>
@@ -2747,24 +2875,6 @@
                                 <w:sz w:val="24"/>
                                 <w:szCs w:val="24"/>
                               </w:rPr>
-                              <w:t>orario inizio</w:t>
-                            </w:r>
-                            <w:r>
-                              <w:rPr>
-                                <w:rFonts w:ascii="Arial" w:hAnsi="Arial" w:cs="Arial"/>
-                                <w:sz w:val="24"/>
-                                <w:szCs w:val="24"/>
-                              </w:rPr>
-                              <w:t xml:space="preserve"> di </w:t>
-                            </w:r>
-                            <w:r>
-                              <w:rPr>
-                                <w:rFonts w:ascii="Arial" w:hAnsi="Arial" w:cs="Arial"/>
-                                <w:i/>
-                                <w:iCs/>
-                                <w:sz w:val="24"/>
-                                <w:szCs w:val="24"/>
-                              </w:rPr>
                               <w:t>r</w:t>
                             </w:r>
                             <w:r>
@@ -2773,7 +2883,55 @@
                                 <w:sz w:val="24"/>
                                 <w:szCs w:val="24"/>
                               </w:rPr>
-                              <w:t xml:space="preserve"> sono stati inizializzati;</w:t>
+                              <w:t xml:space="preserve"> </w:t>
+                            </w:r>
+                            <w:r>
+                              <w:rPr>
+                                <w:rFonts w:ascii="Arial" w:hAnsi="Arial" w:cs="Arial"/>
+                                <w:sz w:val="24"/>
+                                <w:szCs w:val="24"/>
+                              </w:rPr>
+                              <w:t xml:space="preserve">è </w:t>
+                            </w:r>
+                            <w:r>
+                              <w:rPr>
+                                <w:rFonts w:ascii="Arial" w:hAnsi="Arial" w:cs="Arial"/>
+                                <w:sz w:val="24"/>
+                                <w:szCs w:val="24"/>
+                              </w:rPr>
+                              <w:t>stat</w:t>
+                            </w:r>
+                            <w:r>
+                              <w:rPr>
+                                <w:rFonts w:ascii="Arial" w:hAnsi="Arial" w:cs="Arial"/>
+                                <w:sz w:val="24"/>
+                                <w:szCs w:val="24"/>
+                              </w:rPr>
+                              <w:t>o</w:t>
+                            </w:r>
+                            <w:r>
+                              <w:rPr>
+                                <w:rFonts w:ascii="Arial" w:hAnsi="Arial" w:cs="Arial"/>
+                                <w:sz w:val="24"/>
+                                <w:szCs w:val="24"/>
+                              </w:rPr>
+                              <w:t xml:space="preserve"> inizializzat</w:t>
+                            </w:r>
+                            <w:r>
+                              <w:rPr>
+                                <w:rFonts w:ascii="Arial" w:hAnsi="Arial" w:cs="Arial"/>
+                                <w:sz w:val="24"/>
+                                <w:szCs w:val="24"/>
+                              </w:rPr>
+                              <w:t>o</w:t>
+                            </w:r>
+                            <w:r>
+                              <w:rPr>
+                                <w:rFonts w:ascii="Arial" w:hAnsi="Arial" w:cs="Arial"/>
+                                <w:sz w:val="24"/>
+                                <w:szCs w:val="24"/>
+                              </w:rPr>
+                              <w:t>;</w:t>
                             </w:r>
                           </w:p>
                         </w:txbxContent>
@@ -2798,7 +2956,7 @@
           </mc:Choice>
           <mc:Fallback>
             <w:pict>
-              <v:shape w14:anchorId="73BAB393" id="Casella di testo 3" o:spid="_x0000_s1028" type="#_x0000_t202" style="position:absolute;left:0;text-align:left;margin-left:37.55pt;margin-top:7pt;width:385.8pt;height:217.3pt;z-index:251661312;visibility:visible;mso-wrap-style:square;mso-width-percent:0;mso-height-percent:0;mso-wrap-distance-left:9pt;mso-wrap-distance-top:0;mso-wrap-distance-right:9pt;mso-wrap-distance-bottom:0;mso-position-horizontal:absolute;mso-position-horizontal-relative:text;mso-position-vertical:absolute;mso-position-vertical-relative:text;mso-width-percent:0;mso-height-percent:0;mso-width-relative:margin;mso-height-relative:margin;v-text-anchor:top" o:gfxdata="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" fillcolor="white [3201]" strokecolor="#a5a5a5 [3206]" strokeweight="1pt">
+              <v:shape w14:anchorId="73BAB393" id="Casella di testo 3" o:spid="_x0000_s1028" type="#_x0000_t202" style="position:absolute;left:0;text-align:left;margin-left:37.55pt;margin-top:7pt;width:385.8pt;height:217.3pt;z-index:251661312;visibility:visible;mso-wrap-style:square;mso-width-percent:0;mso-height-percent:0;mso-wrap-distance-left:9pt;mso-wrap-distance-top:0;mso-wrap-distance-right:9pt;mso-wrap-distance-bottom:0;mso-position-horizontal:absolute;mso-position-horizontal-relative:text;mso-position-vertical:absolute;mso-position-vertical-relative:text;mso-width-percent:0;mso-height-percent:0;mso-width-relative:margin;mso-height-relative:margin;v-text-anchor:top" o:gfxdata="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" fillcolor="white [3201]" strokecolor="#a5a5a5 [3206]" strokeweight="1pt">
                 <v:textbox>
                   <w:txbxContent>
                     <w:p>
@@ -3078,8 +3236,33 @@
                           <w:sz w:val="24"/>
                           <w:szCs w:val="24"/>
                         </w:rPr>
-                        <w:t xml:space="preserve">Gli attributi </w:t>
-                      </w:r>
+                        <w:t>L’</w:t>
+                      </w:r>
+                      <w:r>
+                        <w:rPr>
+                          <w:rFonts w:ascii="Arial" w:hAnsi="Arial" w:cs="Arial"/>
+                          <w:sz w:val="24"/>
+                          <w:szCs w:val="24"/>
+                        </w:rPr>
+                        <w:t>attribut</w:t>
+                      </w:r>
+                      <w:r>
+                        <w:rPr>
+                          <w:rFonts w:ascii="Arial" w:hAnsi="Arial" w:cs="Arial"/>
+                          <w:sz w:val="24"/>
+                          <w:szCs w:val="24"/>
+                        </w:rPr>
+                        <w:t>o</w:t>
+                      </w:r>
+                      <w:r>
+                        <w:rPr>
+                          <w:rFonts w:ascii="Arial" w:hAnsi="Arial" w:cs="Arial"/>
+                          <w:sz w:val="24"/>
+                          <w:szCs w:val="24"/>
+                        </w:rPr>
+                        <w:t xml:space="preserve"> </w:t>
+                      </w:r>
+                      <w:proofErr w:type="spellStart"/>
                       <w:r>
                         <w:rPr>
                           <w:rFonts w:ascii="Arial" w:hAnsi="Arial" w:cs="Arial"/>
@@ -3093,28 +3276,21 @@
                       <w:r>
                         <w:rPr>
                           <w:rFonts w:ascii="Arial" w:hAnsi="Arial" w:cs="Arial"/>
-                          <w:sz w:val="24"/>
-                          <w:szCs w:val="24"/>
-                        </w:rPr>
-                        <w:t xml:space="preserve"> (</w:t>
-                      </w:r>
-                      <w:r>
-                        <w:rPr>
-                          <w:rFonts w:ascii="Arial" w:hAnsi="Arial" w:cs="Arial"/>
                           <w:i/>
                           <w:iCs/>
                           <w:sz w:val="24"/>
                           <w:szCs w:val="24"/>
                         </w:rPr>
-                        <w:t>data inizio</w:t>
-                      </w:r>
-                      <w:r>
-                        <w:rPr>
-                          <w:rFonts w:ascii="Arial" w:hAnsi="Arial" w:cs="Arial"/>
-                          <w:sz w:val="24"/>
-                          <w:szCs w:val="24"/>
-                        </w:rPr>
-                        <w:t xml:space="preserve">) e </w:t>
+                        <w:t>_inizio</w:t>
+                      </w:r>
+                      <w:proofErr w:type="spellEnd"/>
+                      <w:r>
+                        <w:rPr>
+                          <w:rFonts w:ascii="Arial" w:hAnsi="Arial" w:cs="Arial"/>
+                          <w:sz w:val="24"/>
+                          <w:szCs w:val="24"/>
+                        </w:rPr>
+                        <w:t xml:space="preserve"> di </w:t>
                       </w:r>
                       <w:r>
                         <w:rPr>
@@ -3124,24 +3300,6 @@
                           <w:sz w:val="24"/>
                           <w:szCs w:val="24"/>
                         </w:rPr>
-                        <w:t>orario inizio</w:t>
-                      </w:r>
-                      <w:r>
-                        <w:rPr>
-                          <w:rFonts w:ascii="Arial" w:hAnsi="Arial" w:cs="Arial"/>
-                          <w:sz w:val="24"/>
-                          <w:szCs w:val="24"/>
-                        </w:rPr>
-                        <w:t xml:space="preserve"> di </w:t>
-                      </w:r>
-                      <w:r>
-                        <w:rPr>
-                          <w:rFonts w:ascii="Arial" w:hAnsi="Arial" w:cs="Arial"/>
-                          <w:i/>
-                          <w:iCs/>
-                          <w:sz w:val="24"/>
-                          <w:szCs w:val="24"/>
-                        </w:rPr>
                         <w:t>r</w:t>
                       </w:r>
                       <w:r>
@@ -3150,7 +3308,55 @@
                           <w:sz w:val="24"/>
                           <w:szCs w:val="24"/>
                         </w:rPr>
-                        <w:t xml:space="preserve"> sono stati inizializzati;</w:t>
+                        <w:t xml:space="preserve"> </w:t>
+                      </w:r>
+                      <w:r>
+                        <w:rPr>
+                          <w:rFonts w:ascii="Arial" w:hAnsi="Arial" w:cs="Arial"/>
+                          <w:sz w:val="24"/>
+                          <w:szCs w:val="24"/>
+                        </w:rPr>
+                        <w:t xml:space="preserve">è </w:t>
+                      </w:r>
+                      <w:r>
+                        <w:rPr>
+                          <w:rFonts w:ascii="Arial" w:hAnsi="Arial" w:cs="Arial"/>
+                          <w:sz w:val="24"/>
+                          <w:szCs w:val="24"/>
+                        </w:rPr>
+                        <w:t>stat</w:t>
+                      </w:r>
+                      <w:r>
+                        <w:rPr>
+                          <w:rFonts w:ascii="Arial" w:hAnsi="Arial" w:cs="Arial"/>
+                          <w:sz w:val="24"/>
+                          <w:szCs w:val="24"/>
+                        </w:rPr>
+                        <w:t>o</w:t>
+                      </w:r>
+                      <w:r>
+                        <w:rPr>
+                          <w:rFonts w:ascii="Arial" w:hAnsi="Arial" w:cs="Arial"/>
+                          <w:sz w:val="24"/>
+                          <w:szCs w:val="24"/>
+                        </w:rPr>
+                        <w:t xml:space="preserve"> inizializzat</w:t>
+                      </w:r>
+                      <w:r>
+                        <w:rPr>
+                          <w:rFonts w:ascii="Arial" w:hAnsi="Arial" w:cs="Arial"/>
+                          <w:sz w:val="24"/>
+                          <w:szCs w:val="24"/>
+                        </w:rPr>
+                        <w:t>o</w:t>
+                      </w:r>
+                      <w:r>
+                        <w:rPr>
+                          <w:rFonts w:ascii="Arial" w:hAnsi="Arial" w:cs="Arial"/>
+                          <w:sz w:val="24"/>
+                          <w:szCs w:val="24"/>
+                        </w:rPr>
+                        <w:t>;</w:t>
                       </w:r>
                     </w:p>
                   </w:txbxContent>
@@ -4208,7 +4414,6 @@
           <w:sz w:val="28"/>
           <w:szCs w:val="28"/>
         </w:rPr>
-        <w:lastRenderedPageBreak/>
         <w:t>C</w:t>
       </w:r>
       <w:r>

</xml_diff>

<commit_message>
Modifica ai contratti delle operazioni UC2
</commit_message>
<xml_diff>
--- a/Asta/Iterazione 1/Contratti delle operazioni UC2.docx
+++ b/Asta/Iterazione 1/Contratti delle operazioni UC2.docx
@@ -4385,6 +4385,45 @@
         <w:jc w:val="both"/>
         <w:rPr>
           <w:rFonts w:ascii="Arial" w:hAnsi="Arial" w:cs="Arial"/>
+          <w:b/>
+          <w:bCs/>
+          <w:sz w:val="28"/>
+          <w:szCs w:val="28"/>
+        </w:rPr>
+      </w:pPr>
+    </w:p>
+    <w:p>
+      <w:pPr>
+        <w:pStyle w:val="Paragrafoelenco"/>
+        <w:jc w:val="both"/>
+        <w:rPr>
+          <w:rFonts w:ascii="Arial" w:hAnsi="Arial" w:cs="Arial"/>
+          <w:b/>
+          <w:bCs/>
+          <w:sz w:val="28"/>
+          <w:szCs w:val="28"/>
+        </w:rPr>
+      </w:pPr>
+    </w:p>
+    <w:p>
+      <w:pPr>
+        <w:pStyle w:val="Paragrafoelenco"/>
+        <w:jc w:val="both"/>
+        <w:rPr>
+          <w:rFonts w:ascii="Arial" w:hAnsi="Arial" w:cs="Arial"/>
+          <w:b/>
+          <w:bCs/>
+          <w:sz w:val="28"/>
+          <w:szCs w:val="28"/>
+        </w:rPr>
+      </w:pPr>
+    </w:p>
+    <w:p>
+      <w:pPr>
+        <w:pStyle w:val="Paragrafoelenco"/>
+        <w:jc w:val="both"/>
+        <w:rPr>
+          <w:rFonts w:ascii="Arial" w:hAnsi="Arial" w:cs="Arial"/>
           <w:sz w:val="28"/>
           <w:szCs w:val="28"/>
         </w:rPr>
@@ -4414,27 +4453,8 @@
           <w:sz w:val="28"/>
           <w:szCs w:val="28"/>
         </w:rPr>
-        <w:t>C</w:t>
-      </w:r>
-      <w:r>
-        <w:rPr>
-          <w:rFonts w:ascii="Arial" w:hAnsi="Arial" w:cs="Arial"/>
-          <w:b/>
-          <w:bCs/>
-          <w:sz w:val="28"/>
-          <w:szCs w:val="28"/>
-        </w:rPr>
-        <w:t>onferma</w:t>
-      </w:r>
-      <w:r>
-        <w:rPr>
-          <w:rFonts w:ascii="Arial" w:hAnsi="Arial" w:cs="Arial"/>
-          <w:b/>
-          <w:bCs/>
-          <w:sz w:val="28"/>
-          <w:szCs w:val="28"/>
-        </w:rPr>
-        <w:t xml:space="preserve"> ricovero</w:t>
+        <w:lastRenderedPageBreak/>
+        <w:t>Conferma ricovero</w:t>
       </w:r>
     </w:p>
     <w:p>
@@ -4460,7 +4480,7 @@
         <mc:AlternateContent>
           <mc:Choice Requires="wps">
             <w:drawing>
-              <wp:anchor distT="0" distB="0" distL="114300" distR="114300" simplePos="0" relativeHeight="251665408" behindDoc="0" locked="0" layoutInCell="1" allowOverlap="1" wp14:anchorId="49B5C913" wp14:editId="6E051435">
+              <wp:anchor distT="0" distB="0" distL="114300" distR="114300" simplePos="0" relativeHeight="251667456" behindDoc="0" locked="0" layoutInCell="1" allowOverlap="1" wp14:anchorId="19B2B692" wp14:editId="708C0531">
                 <wp:simplePos x="0" y="0"/>
                 <wp:positionH relativeFrom="column">
                   <wp:posOffset>476250</wp:posOffset>
@@ -4468,10 +4488,10 @@
                 <wp:positionV relativeFrom="paragraph">
                   <wp:posOffset>88900</wp:posOffset>
                 </wp:positionV>
-                <wp:extent cx="4899660" cy="4838700"/>
-                <wp:effectExtent l="0" t="0" r="15240" b="19050"/>
+                <wp:extent cx="4899660" cy="4838400"/>
+                <wp:effectExtent l="0" t="0" r="15240" b="13335"/>
                 <wp:wrapNone/>
-                <wp:docPr id="5" name="Casella di testo 5"/>
+                <wp:docPr id="6" name="Casella di testo 6"/>
                 <wp:cNvGraphicFramePr/>
                 <a:graphic xmlns:a="http://schemas.openxmlformats.org/drawingml/2006/main">
                   <a:graphicData uri="http://schemas.microsoft.com/office/word/2010/wordprocessingShape">
@@ -4480,7 +4500,7 @@
                       <wps:spPr>
                         <a:xfrm>
                           <a:off x="0" y="0"/>
-                          <a:ext cx="4899660" cy="4838700"/>
+                          <a:ext cx="4899660" cy="4838400"/>
                         </a:xfrm>
                         <a:prstGeom prst="rect">
                           <a:avLst/>
@@ -4532,6 +4552,8 @@
                                 <w:szCs w:val="24"/>
                               </w:rPr>
                             </w:pPr>
+                            <w:proofErr w:type="spellStart"/>
+                            <w:proofErr w:type="gramStart"/>
                             <w:r>
                               <w:rPr>
                                 <w:rFonts w:ascii="Arial" w:hAnsi="Arial" w:cs="Arial"/>
@@ -4540,13 +4562,23 @@
                               </w:rPr>
                               <w:t>confirmHospitalization</w:t>
                             </w:r>
-                            <w:r>
-                              <w:rPr>
-                                <w:rFonts w:ascii="Arial" w:hAnsi="Arial" w:cs="Arial"/>
-                                <w:sz w:val="24"/>
-                                <w:szCs w:val="24"/>
-                              </w:rPr>
-                              <w:t>()</w:t>
+                            <w:proofErr w:type="spellEnd"/>
+                            <w:r>
+                              <w:rPr>
+                                <w:rFonts w:ascii="Arial" w:hAnsi="Arial" w:cs="Arial"/>
+                                <w:sz w:val="24"/>
+                                <w:szCs w:val="24"/>
+                              </w:rPr>
+                              <w:t>(</w:t>
+                            </w:r>
+                            <w:proofErr w:type="gramEnd"/>
+                            <w:r>
+                              <w:rPr>
+                                <w:rFonts w:ascii="Arial" w:hAnsi="Arial" w:cs="Arial"/>
+                                <w:sz w:val="24"/>
+                                <w:szCs w:val="24"/>
+                              </w:rPr>
+                              <w:t>)</w:t>
                             </w:r>
                           </w:p>
                           <w:p>
@@ -4627,31 +4659,7 @@
                                 <w:sz w:val="24"/>
                                 <w:szCs w:val="24"/>
                               </w:rPr>
-                              <w:t>È in corso la prenotazione d</w:t>
-                            </w:r>
-                            <w:r>
-                              <w:rPr>
-                                <w:rFonts w:ascii="Arial" w:hAnsi="Arial" w:cs="Arial"/>
-                                <w:sz w:val="24"/>
-                                <w:szCs w:val="24"/>
-                              </w:rPr>
-                              <w:t>el R</w:t>
-                            </w:r>
-                            <w:r>
-                              <w:rPr>
-                                <w:rFonts w:ascii="Arial" w:hAnsi="Arial" w:cs="Arial"/>
-                                <w:sz w:val="24"/>
-                                <w:szCs w:val="24"/>
-                              </w:rPr>
-                              <w:t>icovero</w:t>
-                            </w:r>
-                            <w:r>
-                              <w:rPr>
-                                <w:rFonts w:ascii="Arial" w:hAnsi="Arial" w:cs="Arial"/>
-                                <w:sz w:val="24"/>
-                                <w:szCs w:val="24"/>
-                              </w:rPr>
-                              <w:t xml:space="preserve"> “corrente” </w:t>
+                              <w:t xml:space="preserve">È in corso la prenotazione del Ricovero “corrente” </w:t>
                             </w:r>
                             <w:r>
                               <w:rPr>
@@ -4669,31 +4677,7 @@
                                 <w:sz w:val="24"/>
                                 <w:szCs w:val="24"/>
                               </w:rPr>
-                              <w:t xml:space="preserve"> per il </w:t>
-                            </w:r>
-                            <w:r>
-                              <w:rPr>
-                                <w:rFonts w:ascii="Arial" w:hAnsi="Arial" w:cs="Arial"/>
-                                <w:sz w:val="24"/>
-                                <w:szCs w:val="24"/>
-                              </w:rPr>
-                              <w:t>P</w:t>
-                            </w:r>
-                            <w:r>
-                              <w:rPr>
-                                <w:rFonts w:ascii="Arial" w:hAnsi="Arial" w:cs="Arial"/>
-                                <w:sz w:val="24"/>
-                                <w:szCs w:val="24"/>
-                              </w:rPr>
-                              <w:t>aziente “corrente”</w:t>
-                            </w:r>
-                            <w:r>
-                              <w:rPr>
-                                <w:rFonts w:ascii="Arial" w:hAnsi="Arial" w:cs="Arial"/>
-                                <w:sz w:val="24"/>
-                                <w:szCs w:val="24"/>
-                              </w:rPr>
-                              <w:t xml:space="preserve"> </w:t>
+                              <w:t xml:space="preserve"> per il Paziente “corrente” </w:t>
                             </w:r>
                             <w:r>
                               <w:rPr>
@@ -4766,7 +4750,41 @@
                                 <w:sz w:val="24"/>
                                 <w:szCs w:val="24"/>
                               </w:rPr>
-                              <w:t>è stata associata a ClinicHub mediante l’associazione “gestisce”;</w:t>
+                              <w:t xml:space="preserve">è stata associata al paziente “corrente” </w:t>
+                            </w:r>
+                            <w:r>
+                              <w:rPr>
+                                <w:rFonts w:ascii="Arial" w:hAnsi="Arial" w:cs="Arial"/>
+                                <w:i/>
+                                <w:iCs/>
+                                <w:sz w:val="24"/>
+                                <w:szCs w:val="24"/>
+                              </w:rPr>
+                              <w:t>p</w:t>
+                            </w:r>
+                            <w:r>
+                              <w:rPr>
+                                <w:rFonts w:ascii="Arial" w:hAnsi="Arial" w:cs="Arial"/>
+                                <w:sz w:val="24"/>
+                                <w:szCs w:val="24"/>
+                              </w:rPr>
+                              <w:t xml:space="preserve"> mediante l’associazione “</w:t>
+                            </w:r>
+                            <w:r>
+                              <w:rPr>
+                                <w:rFonts w:ascii="Arial" w:hAnsi="Arial" w:cs="Arial"/>
+                                <w:sz w:val="24"/>
+                                <w:szCs w:val="24"/>
+                              </w:rPr>
+                              <w:t>ricoverato</w:t>
+                            </w:r>
+                            <w:r>
+                              <w:rPr>
+                                <w:rFonts w:ascii="Arial" w:hAnsi="Arial" w:cs="Arial"/>
+                                <w:sz w:val="24"/>
+                                <w:szCs w:val="24"/>
+                              </w:rPr>
+                              <w:t>”;</w:t>
                             </w:r>
                           </w:p>
                           <w:p>
@@ -4787,46 +4805,44 @@
                             <w:r>
                               <w:rPr>
                                 <w:rFonts w:ascii="Arial" w:hAnsi="Arial" w:cs="Arial"/>
+                                <w:sz w:val="24"/>
+                                <w:szCs w:val="24"/>
+                              </w:rPr>
+                              <w:t xml:space="preserve">È stata recuperata </w:t>
+                            </w:r>
+                            <w:r>
+                              <w:rPr>
+                                <w:rFonts w:ascii="Arial" w:hAnsi="Arial" w:cs="Arial"/>
+                                <w:sz w:val="24"/>
+                                <w:szCs w:val="24"/>
+                              </w:rPr>
+                              <w:t>dal Registro Medici</w:t>
+                            </w:r>
+                            <w:r>
+                              <w:rPr>
+                                <w:rFonts w:ascii="Arial" w:hAnsi="Arial" w:cs="Arial"/>
+                                <w:sz w:val="24"/>
+                                <w:szCs w:val="24"/>
+                              </w:rPr>
+                              <w:t xml:space="preserve"> l’istanza </w:t>
+                            </w:r>
+                            <w:r>
+                              <w:rPr>
+                                <w:rFonts w:ascii="Arial" w:hAnsi="Arial" w:cs="Arial"/>
                                 <w:i/>
                                 <w:iCs/>
                                 <w:sz w:val="24"/>
                                 <w:szCs w:val="24"/>
                               </w:rPr>
-                              <w:t xml:space="preserve">r </w:t>
-                            </w:r>
-                            <w:r>
-                              <w:rPr>
-                                <w:rFonts w:ascii="Arial" w:hAnsi="Arial" w:cs="Arial"/>
-                                <w:sz w:val="24"/>
-                                <w:szCs w:val="24"/>
-                              </w:rPr>
-                              <w:t xml:space="preserve">è stata associata al paziente “corrente” </w:t>
-                            </w:r>
-                            <w:r>
-                              <w:rPr>
-                                <w:rFonts w:ascii="Arial" w:hAnsi="Arial" w:cs="Arial"/>
-                                <w:i/>
-                                <w:iCs/>
-                                <w:sz w:val="24"/>
-                                <w:szCs w:val="24"/>
-                              </w:rPr>
-                              <w:t>p</w:t>
-                            </w:r>
-                            <w:r>
-                              <w:rPr>
-                                <w:rFonts w:ascii="Arial" w:hAnsi="Arial" w:cs="Arial"/>
-                                <w:sz w:val="24"/>
-                                <w:szCs w:val="24"/>
-                              </w:rPr>
-                              <w:t xml:space="preserve"> mediante l’associazione </w:t>
-                            </w:r>
-                            <w:r>
-                              <w:rPr>
-                                <w:rFonts w:ascii="Arial" w:hAnsi="Arial" w:cs="Arial"/>
-                                <w:sz w:val="24"/>
-                                <w:szCs w:val="24"/>
-                              </w:rPr>
-                              <w:t>“richiede”;</w:t>
+                              <w:t>m</w:t>
+                            </w:r>
+                            <w:r>
+                              <w:rPr>
+                                <w:rFonts w:ascii="Arial" w:hAnsi="Arial" w:cs="Arial"/>
+                                <w:sz w:val="24"/>
+                                <w:szCs w:val="24"/>
+                              </w:rPr>
+                              <w:t xml:space="preserve"> del Medico che dovrà occuparsi del ricovero;</w:t>
                             </w:r>
                           </w:p>
                           <w:p>
@@ -4847,43 +4863,29 @@
                             <w:r>
                               <w:rPr>
                                 <w:rFonts w:ascii="Arial" w:hAnsi="Arial" w:cs="Arial"/>
-                                <w:sz w:val="24"/>
-                                <w:szCs w:val="24"/>
-                              </w:rPr>
-                              <w:t>È stata recuperata</w:t>
-                            </w:r>
-                            <w:r>
-                              <w:rPr>
-                                <w:rFonts w:ascii="Arial" w:hAnsi="Arial" w:cs="Arial"/>
-                                <w:sz w:val="24"/>
-                                <w:szCs w:val="24"/>
-                              </w:rPr>
-                              <w:t xml:space="preserve"> </w:t>
-                            </w:r>
-                            <w:r>
-                              <w:rPr>
-                                <w:rFonts w:ascii="Arial" w:hAnsi="Arial" w:cs="Arial"/>
-                                <w:sz w:val="24"/>
-                                <w:szCs w:val="24"/>
-                              </w:rPr>
-                              <w:t>dal Registro Medici</w:t>
-                            </w:r>
-                            <w:r>
-                              <w:rPr>
-                                <w:rFonts w:ascii="Arial" w:hAnsi="Arial" w:cs="Arial"/>
-                                <w:sz w:val="24"/>
-                                <w:szCs w:val="24"/>
-                              </w:rPr>
-                              <w:t xml:space="preserve"> l’istanza </w:t>
-                            </w:r>
-                            <w:r>
-                              <w:rPr>
-                                <w:rFonts w:ascii="Arial" w:hAnsi="Arial" w:cs="Arial"/>
                                 <w:i/>
                                 <w:iCs/>
                                 <w:sz w:val="24"/>
                                 <w:szCs w:val="24"/>
                               </w:rPr>
+                              <w:t xml:space="preserve">r </w:t>
+                            </w:r>
+                            <w:r>
+                              <w:rPr>
+                                <w:rFonts w:ascii="Arial" w:hAnsi="Arial" w:cs="Arial"/>
+                                <w:sz w:val="24"/>
+                                <w:szCs w:val="24"/>
+                              </w:rPr>
+                              <w:t xml:space="preserve">è stata associata ad </w:t>
+                            </w:r>
+                            <w:r>
+                              <w:rPr>
+                                <w:rFonts w:ascii="Arial" w:hAnsi="Arial" w:cs="Arial"/>
+                                <w:i/>
+                                <w:iCs/>
+                                <w:sz w:val="24"/>
+                                <w:szCs w:val="24"/>
+                              </w:rPr>
                               <w:t>m</w:t>
                             </w:r>
                             <w:r>
@@ -4892,23 +4894,23 @@
                                 <w:sz w:val="24"/>
                                 <w:szCs w:val="24"/>
                               </w:rPr>
-                              <w:t xml:space="preserve"> del Medico</w:t>
-                            </w:r>
-                            <w:r>
-                              <w:rPr>
-                                <w:rFonts w:ascii="Arial" w:hAnsi="Arial" w:cs="Arial"/>
-                                <w:sz w:val="24"/>
-                                <w:szCs w:val="24"/>
-                              </w:rPr>
-                              <w:t xml:space="preserve"> </w:t>
-                            </w:r>
-                            <w:r>
-                              <w:rPr>
-                                <w:rFonts w:ascii="Arial" w:hAnsi="Arial" w:cs="Arial"/>
-                                <w:sz w:val="24"/>
-                                <w:szCs w:val="24"/>
-                              </w:rPr>
-                              <w:t>che dovrà occuparsi del ricovero;</w:t>
+                              <w:t xml:space="preserve"> mediante l’associazione “è </w:t>
+                            </w:r>
+                            <w:r>
+                              <w:rPr>
+                                <w:rFonts w:ascii="Arial" w:hAnsi="Arial" w:cs="Arial"/>
+                                <w:sz w:val="24"/>
+                                <w:szCs w:val="24"/>
+                              </w:rPr>
+                              <w:t>gestita da</w:t>
+                            </w:r>
+                            <w:r>
+                              <w:rPr>
+                                <w:rFonts w:ascii="Arial" w:hAnsi="Arial" w:cs="Arial"/>
+                                <w:sz w:val="24"/>
+                                <w:szCs w:val="24"/>
+                              </w:rPr>
+                              <w:t>”;</w:t>
                             </w:r>
                           </w:p>
                           <w:p>
@@ -4942,49 +4944,25 @@
                                 <w:sz w:val="24"/>
                                 <w:szCs w:val="24"/>
                               </w:rPr>
-                              <w:t xml:space="preserve">è stata associata ad </w:t>
-                            </w:r>
-                            <w:r>
-                              <w:rPr>
-                                <w:rFonts w:ascii="Arial" w:hAnsi="Arial" w:cs="Arial"/>
-                                <w:i/>
-                                <w:iCs/>
-                                <w:sz w:val="24"/>
-                                <w:szCs w:val="24"/>
-                              </w:rPr>
-                              <w:t>m</w:t>
-                            </w:r>
-                            <w:r>
-                              <w:rPr>
-                                <w:rFonts w:ascii="Arial" w:hAnsi="Arial" w:cs="Arial"/>
-                                <w:sz w:val="24"/>
-                                <w:szCs w:val="24"/>
-                              </w:rPr>
-                              <w:t xml:space="preserve"> mediante l’associazione “</w:t>
-                            </w:r>
-                            <w:r>
-                              <w:rPr>
-                                <w:rFonts w:ascii="Arial" w:hAnsi="Arial" w:cs="Arial"/>
-                                <w:sz w:val="24"/>
-                                <w:szCs w:val="24"/>
-                              </w:rPr>
-                              <w:t xml:space="preserve">è </w:t>
-                            </w:r>
-                            <w:r>
-                              <w:rPr>
-                                <w:rFonts w:ascii="Arial" w:hAnsi="Arial" w:cs="Arial"/>
-                                <w:sz w:val="24"/>
-                                <w:szCs w:val="24"/>
-                              </w:rPr>
-                              <w:t>responsabile di</w:t>
-                            </w:r>
-                            <w:r>
-                              <w:rPr>
-                                <w:rFonts w:ascii="Arial" w:hAnsi="Arial" w:cs="Arial"/>
-                                <w:sz w:val="24"/>
-                                <w:szCs w:val="24"/>
-                              </w:rPr>
-                              <w:t>”;</w:t>
+                              <w:t xml:space="preserve">è stato aggiunto al Registro Ricoveri di </w:t>
+                            </w:r>
+                            <w:proofErr w:type="spellStart"/>
+                            <w:r>
+                              <w:rPr>
+                                <w:rFonts w:ascii="Arial" w:hAnsi="Arial" w:cs="Arial"/>
+                                <w:sz w:val="24"/>
+                                <w:szCs w:val="24"/>
+                              </w:rPr>
+                              <w:t>ClinicHub</w:t>
+                            </w:r>
+                            <w:proofErr w:type="spellEnd"/>
+                            <w:r>
+                              <w:rPr>
+                                <w:rFonts w:ascii="Arial" w:hAnsi="Arial" w:cs="Arial"/>
+                                <w:sz w:val="24"/>
+                                <w:szCs w:val="24"/>
+                              </w:rPr>
+                              <w:t>;</w:t>
                             </w:r>
                           </w:p>
                           <w:p>
@@ -5010,6 +4988,7 @@
                               </w:rPr>
                               <w:t xml:space="preserve">È stata creata una nuova istanza </w:t>
                             </w:r>
+                            <w:proofErr w:type="spellStart"/>
                             <w:r>
                               <w:rPr>
                                 <w:rFonts w:ascii="Arial" w:hAnsi="Arial" w:cs="Arial"/>
@@ -5018,7 +4997,18 @@
                                 <w:sz w:val="24"/>
                                 <w:szCs w:val="24"/>
                               </w:rPr>
-                              <w:t xml:space="preserve">rp </w:t>
+                              <w:t>rp</w:t>
+                            </w:r>
+                            <w:proofErr w:type="spellEnd"/>
+                            <w:r>
+                              <w:rPr>
+                                <w:rFonts w:ascii="Arial" w:hAnsi="Arial" w:cs="Arial"/>
+                                <w:i/>
+                                <w:iCs/>
+                                <w:sz w:val="24"/>
+                                <w:szCs w:val="24"/>
+                              </w:rPr>
+                              <w:t xml:space="preserve"> </w:t>
                             </w:r>
                             <w:r>
                               <w:rPr>
@@ -5052,6 +5042,7 @@
                               </w:rPr>
                               <w:t xml:space="preserve">Gli attributi di </w:t>
                             </w:r>
+                            <w:proofErr w:type="spellStart"/>
                             <w:r>
                               <w:rPr>
                                 <w:rFonts w:ascii="Arial" w:hAnsi="Arial" w:cs="Arial"/>
@@ -5062,6 +5053,7 @@
                               </w:rPr>
                               <w:t>rp</w:t>
                             </w:r>
+                            <w:proofErr w:type="spellEnd"/>
                             <w:r>
                               <w:rPr>
                                 <w:rFonts w:ascii="Arial" w:hAnsi="Arial" w:cs="Arial"/>
@@ -5104,6 +5096,7 @@
                               </w:rPr>
                               <w:t xml:space="preserve">è stata associata a </w:t>
                             </w:r>
+                            <w:proofErr w:type="spellStart"/>
                             <w:r>
                               <w:rPr>
                                 <w:rFonts w:ascii="Arial" w:hAnsi="Arial" w:cs="Arial"/>
@@ -5114,6 +5107,7 @@
                               </w:rPr>
                               <w:t>rp</w:t>
                             </w:r>
+                            <w:proofErr w:type="spellEnd"/>
                             <w:r>
                               <w:rPr>
                                 <w:rFonts w:ascii="Arial" w:hAnsi="Arial" w:cs="Arial"/>
@@ -5145,7 +5139,11 @@
           </mc:Choice>
           <mc:Fallback>
             <w:pict>
-              <v:shape w14:anchorId="49B5C913" id="Casella di testo 5" o:spid="_x0000_s1030" type="#_x0000_t202" style="position:absolute;left:0;text-align:left;margin-left:37.5pt;margin-top:7pt;width:385.8pt;height:381pt;z-index:251665408;visibility:visible;mso-wrap-style:square;mso-width-percent:0;mso-height-percent:0;mso-wrap-distance-left:9pt;mso-wrap-distance-top:0;mso-wrap-distance-right:9pt;mso-wrap-distance-bottom:0;mso-position-horizontal:absolute;mso-position-horizontal-relative:text;mso-position-vertical:absolute;mso-position-vertical-relative:text;mso-width-percent:0;mso-height-percent:0;mso-width-relative:margin;mso-height-relative:margin;v-text-anchor:top" o:gfxdata="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" fillcolor="white [3201]" strokecolor="#a5a5a5 [3206]" strokeweight="1pt">
+              <v:shapetype w14:anchorId="19B2B692" id="_x0000_t202" coordsize="21600,21600" o:spt="202" path="m,l,21600r21600,l21600,xe">
+                <v:stroke joinstyle="miter"/>
+                <v:path gradientshapeok="t" o:connecttype="rect"/>
+              </v:shapetype>
+              <v:shape id="Casella di testo 6" o:spid="_x0000_s1030" type="#_x0000_t202" style="position:absolute;left:0;text-align:left;margin-left:37.5pt;margin-top:7pt;width:385.8pt;height:381pt;z-index:251667456;visibility:visible;mso-wrap-style:square;mso-width-percent:0;mso-height-percent:0;mso-wrap-distance-left:9pt;mso-wrap-distance-top:0;mso-wrap-distance-right:9pt;mso-wrap-distance-bottom:0;mso-position-horizontal:absolute;mso-position-horizontal-relative:text;mso-position-vertical:absolute;mso-position-vertical-relative:text;mso-width-percent:0;mso-height-percent:0;mso-width-relative:margin;mso-height-relative:margin;v-text-anchor:top" o:gfxdata="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" fillcolor="white [3201]" strokecolor="#a5a5a5 [3206]" strokeweight="1pt">
                 <v:textbox>
                   <w:txbxContent>
                     <w:p>
@@ -5177,6 +5175,8 @@
                           <w:szCs w:val="24"/>
                         </w:rPr>
                       </w:pPr>
+                      <w:proofErr w:type="spellStart"/>
+                      <w:proofErr w:type="gramStart"/>
                       <w:r>
                         <w:rPr>
                           <w:rFonts w:ascii="Arial" w:hAnsi="Arial" w:cs="Arial"/>
@@ -5185,13 +5185,23 @@
                         </w:rPr>
                         <w:t>confirmHospitalization</w:t>
                       </w:r>
-                      <w:r>
-                        <w:rPr>
-                          <w:rFonts w:ascii="Arial" w:hAnsi="Arial" w:cs="Arial"/>
-                          <w:sz w:val="24"/>
-                          <w:szCs w:val="24"/>
-                        </w:rPr>
-                        <w:t>()</w:t>
+                      <w:proofErr w:type="spellEnd"/>
+                      <w:r>
+                        <w:rPr>
+                          <w:rFonts w:ascii="Arial" w:hAnsi="Arial" w:cs="Arial"/>
+                          <w:sz w:val="24"/>
+                          <w:szCs w:val="24"/>
+                        </w:rPr>
+                        <w:t>(</w:t>
+                      </w:r>
+                      <w:proofErr w:type="gramEnd"/>
+                      <w:r>
+                        <w:rPr>
+                          <w:rFonts w:ascii="Arial" w:hAnsi="Arial" w:cs="Arial"/>
+                          <w:sz w:val="24"/>
+                          <w:szCs w:val="24"/>
+                        </w:rPr>
+                        <w:t>)</w:t>
                       </w:r>
                     </w:p>
                     <w:p>
@@ -5272,31 +5282,7 @@
                           <w:sz w:val="24"/>
                           <w:szCs w:val="24"/>
                         </w:rPr>
-                        <w:t>È in corso la prenotazione d</w:t>
-                      </w:r>
-                      <w:r>
-                        <w:rPr>
-                          <w:rFonts w:ascii="Arial" w:hAnsi="Arial" w:cs="Arial"/>
-                          <w:sz w:val="24"/>
-                          <w:szCs w:val="24"/>
-                        </w:rPr>
-                        <w:t>el R</w:t>
-                      </w:r>
-                      <w:r>
-                        <w:rPr>
-                          <w:rFonts w:ascii="Arial" w:hAnsi="Arial" w:cs="Arial"/>
-                          <w:sz w:val="24"/>
-                          <w:szCs w:val="24"/>
-                        </w:rPr>
-                        <w:t>icovero</w:t>
-                      </w:r>
-                      <w:r>
-                        <w:rPr>
-                          <w:rFonts w:ascii="Arial" w:hAnsi="Arial" w:cs="Arial"/>
-                          <w:sz w:val="24"/>
-                          <w:szCs w:val="24"/>
-                        </w:rPr>
-                        <w:t xml:space="preserve"> “corrente” </w:t>
+                        <w:t xml:space="preserve">È in corso la prenotazione del Ricovero “corrente” </w:t>
                       </w:r>
                       <w:r>
                         <w:rPr>
@@ -5314,31 +5300,7 @@
                           <w:sz w:val="24"/>
                           <w:szCs w:val="24"/>
                         </w:rPr>
-                        <w:t xml:space="preserve"> per il </w:t>
-                      </w:r>
-                      <w:r>
-                        <w:rPr>
-                          <w:rFonts w:ascii="Arial" w:hAnsi="Arial" w:cs="Arial"/>
-                          <w:sz w:val="24"/>
-                          <w:szCs w:val="24"/>
-                        </w:rPr>
-                        <w:t>P</w:t>
-                      </w:r>
-                      <w:r>
-                        <w:rPr>
-                          <w:rFonts w:ascii="Arial" w:hAnsi="Arial" w:cs="Arial"/>
-                          <w:sz w:val="24"/>
-                          <w:szCs w:val="24"/>
-                        </w:rPr>
-                        <w:t>aziente “corrente”</w:t>
-                      </w:r>
-                      <w:r>
-                        <w:rPr>
-                          <w:rFonts w:ascii="Arial" w:hAnsi="Arial" w:cs="Arial"/>
-                          <w:sz w:val="24"/>
-                          <w:szCs w:val="24"/>
-                        </w:rPr>
-                        <w:t xml:space="preserve"> </w:t>
+                        <w:t xml:space="preserve"> per il Paziente “corrente” </w:t>
                       </w:r>
                       <w:r>
                         <w:rPr>
@@ -5411,7 +5373,41 @@
                           <w:sz w:val="24"/>
                           <w:szCs w:val="24"/>
                         </w:rPr>
-                        <w:t>è stata associata a ClinicHub mediante l’associazione “gestisce”;</w:t>
+                        <w:t xml:space="preserve">è stata associata al paziente “corrente” </w:t>
+                      </w:r>
+                      <w:r>
+                        <w:rPr>
+                          <w:rFonts w:ascii="Arial" w:hAnsi="Arial" w:cs="Arial"/>
+                          <w:i/>
+                          <w:iCs/>
+                          <w:sz w:val="24"/>
+                          <w:szCs w:val="24"/>
+                        </w:rPr>
+                        <w:t>p</w:t>
+                      </w:r>
+                      <w:r>
+                        <w:rPr>
+                          <w:rFonts w:ascii="Arial" w:hAnsi="Arial" w:cs="Arial"/>
+                          <w:sz w:val="24"/>
+                          <w:szCs w:val="24"/>
+                        </w:rPr>
+                        <w:t xml:space="preserve"> mediante l’associazione “</w:t>
+                      </w:r>
+                      <w:r>
+                        <w:rPr>
+                          <w:rFonts w:ascii="Arial" w:hAnsi="Arial" w:cs="Arial"/>
+                          <w:sz w:val="24"/>
+                          <w:szCs w:val="24"/>
+                        </w:rPr>
+                        <w:t>ricoverato</w:t>
+                      </w:r>
+                      <w:r>
+                        <w:rPr>
+                          <w:rFonts w:ascii="Arial" w:hAnsi="Arial" w:cs="Arial"/>
+                          <w:sz w:val="24"/>
+                          <w:szCs w:val="24"/>
+                        </w:rPr>
+                        <w:t>”;</w:t>
                       </w:r>
                     </w:p>
                     <w:p>
@@ -5432,46 +5428,44 @@
                       <w:r>
                         <w:rPr>
                           <w:rFonts w:ascii="Arial" w:hAnsi="Arial" w:cs="Arial"/>
+                          <w:sz w:val="24"/>
+                          <w:szCs w:val="24"/>
+                        </w:rPr>
+                        <w:t xml:space="preserve">È stata recuperata </w:t>
+                      </w:r>
+                      <w:r>
+                        <w:rPr>
+                          <w:rFonts w:ascii="Arial" w:hAnsi="Arial" w:cs="Arial"/>
+                          <w:sz w:val="24"/>
+                          <w:szCs w:val="24"/>
+                        </w:rPr>
+                        <w:t>dal Registro Medici</w:t>
+                      </w:r>
+                      <w:r>
+                        <w:rPr>
+                          <w:rFonts w:ascii="Arial" w:hAnsi="Arial" w:cs="Arial"/>
+                          <w:sz w:val="24"/>
+                          <w:szCs w:val="24"/>
+                        </w:rPr>
+                        <w:t xml:space="preserve"> l’istanza </w:t>
+                      </w:r>
+                      <w:r>
+                        <w:rPr>
+                          <w:rFonts w:ascii="Arial" w:hAnsi="Arial" w:cs="Arial"/>
                           <w:i/>
                           <w:iCs/>
                           <w:sz w:val="24"/>
                           <w:szCs w:val="24"/>
                         </w:rPr>
-                        <w:t xml:space="preserve">r </w:t>
-                      </w:r>
-                      <w:r>
-                        <w:rPr>
-                          <w:rFonts w:ascii="Arial" w:hAnsi="Arial" w:cs="Arial"/>
-                          <w:sz w:val="24"/>
-                          <w:szCs w:val="24"/>
-                        </w:rPr>
-                        <w:t xml:space="preserve">è stata associata al paziente “corrente” </w:t>
-                      </w:r>
-                      <w:r>
-                        <w:rPr>
-                          <w:rFonts w:ascii="Arial" w:hAnsi="Arial" w:cs="Arial"/>
-                          <w:i/>
-                          <w:iCs/>
-                          <w:sz w:val="24"/>
-                          <w:szCs w:val="24"/>
-                        </w:rPr>
-                        <w:t>p</w:t>
-                      </w:r>
-                      <w:r>
-                        <w:rPr>
-                          <w:rFonts w:ascii="Arial" w:hAnsi="Arial" w:cs="Arial"/>
-                          <w:sz w:val="24"/>
-                          <w:szCs w:val="24"/>
-                        </w:rPr>
-                        <w:t xml:space="preserve"> mediante l’associazione </w:t>
-                      </w:r>
-                      <w:r>
-                        <w:rPr>
-                          <w:rFonts w:ascii="Arial" w:hAnsi="Arial" w:cs="Arial"/>
-                          <w:sz w:val="24"/>
-                          <w:szCs w:val="24"/>
-                        </w:rPr>
-                        <w:t>“richiede”;</w:t>
+                        <w:t>m</w:t>
+                      </w:r>
+                      <w:r>
+                        <w:rPr>
+                          <w:rFonts w:ascii="Arial" w:hAnsi="Arial" w:cs="Arial"/>
+                          <w:sz w:val="24"/>
+                          <w:szCs w:val="24"/>
+                        </w:rPr>
+                        <w:t xml:space="preserve"> del Medico che dovrà occuparsi del ricovero;</w:t>
                       </w:r>
                     </w:p>
                     <w:p>
@@ -5492,43 +5486,29 @@
                       <w:r>
                         <w:rPr>
                           <w:rFonts w:ascii="Arial" w:hAnsi="Arial" w:cs="Arial"/>
-                          <w:sz w:val="24"/>
-                          <w:szCs w:val="24"/>
-                        </w:rPr>
-                        <w:t>È stata recuperata</w:t>
-                      </w:r>
-                      <w:r>
-                        <w:rPr>
-                          <w:rFonts w:ascii="Arial" w:hAnsi="Arial" w:cs="Arial"/>
-                          <w:sz w:val="24"/>
-                          <w:szCs w:val="24"/>
-                        </w:rPr>
-                        <w:t xml:space="preserve"> </w:t>
-                      </w:r>
-                      <w:r>
-                        <w:rPr>
-                          <w:rFonts w:ascii="Arial" w:hAnsi="Arial" w:cs="Arial"/>
-                          <w:sz w:val="24"/>
-                          <w:szCs w:val="24"/>
-                        </w:rPr>
-                        <w:t>dal Registro Medici</w:t>
-                      </w:r>
-                      <w:r>
-                        <w:rPr>
-                          <w:rFonts w:ascii="Arial" w:hAnsi="Arial" w:cs="Arial"/>
-                          <w:sz w:val="24"/>
-                          <w:szCs w:val="24"/>
-                        </w:rPr>
-                        <w:t xml:space="preserve"> l’istanza </w:t>
-                      </w:r>
-                      <w:r>
-                        <w:rPr>
-                          <w:rFonts w:ascii="Arial" w:hAnsi="Arial" w:cs="Arial"/>
                           <w:i/>
                           <w:iCs/>
                           <w:sz w:val="24"/>
                           <w:szCs w:val="24"/>
                         </w:rPr>
+                        <w:t xml:space="preserve">r </w:t>
+                      </w:r>
+                      <w:r>
+                        <w:rPr>
+                          <w:rFonts w:ascii="Arial" w:hAnsi="Arial" w:cs="Arial"/>
+                          <w:sz w:val="24"/>
+                          <w:szCs w:val="24"/>
+                        </w:rPr>
+                        <w:t xml:space="preserve">è stata associata ad </w:t>
+                      </w:r>
+                      <w:r>
+                        <w:rPr>
+                          <w:rFonts w:ascii="Arial" w:hAnsi="Arial" w:cs="Arial"/>
+                          <w:i/>
+                          <w:iCs/>
+                          <w:sz w:val="24"/>
+                          <w:szCs w:val="24"/>
+                        </w:rPr>
                         <w:t>m</w:t>
                       </w:r>
                       <w:r>
@@ -5537,23 +5517,23 @@
                           <w:sz w:val="24"/>
                           <w:szCs w:val="24"/>
                         </w:rPr>
-                        <w:t xml:space="preserve"> del Medico</w:t>
-                      </w:r>
-                      <w:r>
-                        <w:rPr>
-                          <w:rFonts w:ascii="Arial" w:hAnsi="Arial" w:cs="Arial"/>
-                          <w:sz w:val="24"/>
-                          <w:szCs w:val="24"/>
-                        </w:rPr>
-                        <w:t xml:space="preserve"> </w:t>
-                      </w:r>
-                      <w:r>
-                        <w:rPr>
-                          <w:rFonts w:ascii="Arial" w:hAnsi="Arial" w:cs="Arial"/>
-                          <w:sz w:val="24"/>
-                          <w:szCs w:val="24"/>
-                        </w:rPr>
-                        <w:t>che dovrà occuparsi del ricovero;</w:t>
+                        <w:t xml:space="preserve"> mediante l’associazione “è </w:t>
+                      </w:r>
+                      <w:r>
+                        <w:rPr>
+                          <w:rFonts w:ascii="Arial" w:hAnsi="Arial" w:cs="Arial"/>
+                          <w:sz w:val="24"/>
+                          <w:szCs w:val="24"/>
+                        </w:rPr>
+                        <w:t>gestita da</w:t>
+                      </w:r>
+                      <w:r>
+                        <w:rPr>
+                          <w:rFonts w:ascii="Arial" w:hAnsi="Arial" w:cs="Arial"/>
+                          <w:sz w:val="24"/>
+                          <w:szCs w:val="24"/>
+                        </w:rPr>
+                        <w:t>”;</w:t>
                       </w:r>
                     </w:p>
                     <w:p>
@@ -5587,49 +5567,25 @@
                           <w:sz w:val="24"/>
                           <w:szCs w:val="24"/>
                         </w:rPr>
-                        <w:t xml:space="preserve">è stata associata ad </w:t>
-                      </w:r>
-                      <w:r>
-                        <w:rPr>
-                          <w:rFonts w:ascii="Arial" w:hAnsi="Arial" w:cs="Arial"/>
-                          <w:i/>
-                          <w:iCs/>
-                          <w:sz w:val="24"/>
-                          <w:szCs w:val="24"/>
-                        </w:rPr>
-                        <w:t>m</w:t>
-                      </w:r>
-                      <w:r>
-                        <w:rPr>
-                          <w:rFonts w:ascii="Arial" w:hAnsi="Arial" w:cs="Arial"/>
-                          <w:sz w:val="24"/>
-                          <w:szCs w:val="24"/>
-                        </w:rPr>
-                        <w:t xml:space="preserve"> mediante l’associazione “</w:t>
-                      </w:r>
-                      <w:r>
-                        <w:rPr>
-                          <w:rFonts w:ascii="Arial" w:hAnsi="Arial" w:cs="Arial"/>
-                          <w:sz w:val="24"/>
-                          <w:szCs w:val="24"/>
-                        </w:rPr>
-                        <w:t xml:space="preserve">è </w:t>
-                      </w:r>
-                      <w:r>
-                        <w:rPr>
-                          <w:rFonts w:ascii="Arial" w:hAnsi="Arial" w:cs="Arial"/>
-                          <w:sz w:val="24"/>
-                          <w:szCs w:val="24"/>
-                        </w:rPr>
-                        <w:t>responsabile di</w:t>
-                      </w:r>
-                      <w:r>
-                        <w:rPr>
-                          <w:rFonts w:ascii="Arial" w:hAnsi="Arial" w:cs="Arial"/>
-                          <w:sz w:val="24"/>
-                          <w:szCs w:val="24"/>
-                        </w:rPr>
-                        <w:t>”;</w:t>
+                        <w:t xml:space="preserve">è stato aggiunto al Registro Ricoveri di </w:t>
+                      </w:r>
+                      <w:proofErr w:type="spellStart"/>
+                      <w:r>
+                        <w:rPr>
+                          <w:rFonts w:ascii="Arial" w:hAnsi="Arial" w:cs="Arial"/>
+                          <w:sz w:val="24"/>
+                          <w:szCs w:val="24"/>
+                        </w:rPr>
+                        <w:t>ClinicHub</w:t>
+                      </w:r>
+                      <w:proofErr w:type="spellEnd"/>
+                      <w:r>
+                        <w:rPr>
+                          <w:rFonts w:ascii="Arial" w:hAnsi="Arial" w:cs="Arial"/>
+                          <w:sz w:val="24"/>
+                          <w:szCs w:val="24"/>
+                        </w:rPr>
+                        <w:t>;</w:t>
                       </w:r>
                     </w:p>
                     <w:p>
@@ -5655,6 +5611,7 @@
                         </w:rPr>
                         <w:t xml:space="preserve">È stata creata una nuova istanza </w:t>
                       </w:r>
+                      <w:proofErr w:type="spellStart"/>
                       <w:r>
                         <w:rPr>
                           <w:rFonts w:ascii="Arial" w:hAnsi="Arial" w:cs="Arial"/>
@@ -5663,7 +5620,18 @@
                           <w:sz w:val="24"/>
                           <w:szCs w:val="24"/>
                         </w:rPr>
-                        <w:t xml:space="preserve">rp </w:t>
+                        <w:t>rp</w:t>
+                      </w:r>
+                      <w:proofErr w:type="spellEnd"/>
+                      <w:r>
+                        <w:rPr>
+                          <w:rFonts w:ascii="Arial" w:hAnsi="Arial" w:cs="Arial"/>
+                          <w:i/>
+                          <w:iCs/>
+                          <w:sz w:val="24"/>
+                          <w:szCs w:val="24"/>
+                        </w:rPr>
+                        <w:t xml:space="preserve"> </w:t>
                       </w:r>
                       <w:r>
                         <w:rPr>
@@ -5697,6 +5665,7 @@
                         </w:rPr>
                         <w:t xml:space="preserve">Gli attributi di </w:t>
                       </w:r>
+                      <w:proofErr w:type="spellStart"/>
                       <w:r>
                         <w:rPr>
                           <w:rFonts w:ascii="Arial" w:hAnsi="Arial" w:cs="Arial"/>
@@ -5707,6 +5676,7 @@
                         </w:rPr>
                         <w:t>rp</w:t>
                       </w:r>
+                      <w:proofErr w:type="spellEnd"/>
                       <w:r>
                         <w:rPr>
                           <w:rFonts w:ascii="Arial" w:hAnsi="Arial" w:cs="Arial"/>
@@ -5749,6 +5719,7 @@
                         </w:rPr>
                         <w:t xml:space="preserve">è stata associata a </w:t>
                       </w:r>
+                      <w:proofErr w:type="spellStart"/>
                       <w:r>
                         <w:rPr>
                           <w:rFonts w:ascii="Arial" w:hAnsi="Arial" w:cs="Arial"/>
@@ -5759,6 +5730,7 @@
                         </w:rPr>
                         <w:t>rp</w:t>
                       </w:r>
+                      <w:proofErr w:type="spellEnd"/>
                       <w:r>
                         <w:rPr>
                           <w:rFonts w:ascii="Arial" w:hAnsi="Arial" w:cs="Arial"/>
@@ -6094,6 +6066,95 @@
     </w:lvl>
   </w:abstractNum>
   <w:abstractNum w:abstractNumId="1" w15:restartNumberingAfterBreak="0">
+    <w:nsid w:val="06D66D54"/>
+    <w:multiLevelType w:val="hybridMultilevel"/>
+    <w:tmpl w:val="F46A317E"/>
+    <w:lvl w:ilvl="0" w:tplc="FFFFFFFF">
+      <w:start w:val="1"/>
+      <w:numFmt w:val="decimal"/>
+      <w:lvlText w:val="%1."/>
+      <w:lvlJc w:val="left"/>
+      <w:pPr>
+        <w:ind w:left="720" w:hanging="360"/>
+      </w:pPr>
+      <w:rPr>
+        <w:rFonts w:hint="default"/>
+      </w:rPr>
+    </w:lvl>
+    <w:lvl w:ilvl="1" w:tplc="FFFFFFFF" w:tentative="1">
+      <w:start w:val="1"/>
+      <w:numFmt w:val="lowerLetter"/>
+      <w:lvlText w:val="%2."/>
+      <w:lvlJc w:val="left"/>
+      <w:pPr>
+        <w:ind w:left="1440" w:hanging="360"/>
+      </w:pPr>
+    </w:lvl>
+    <w:lvl w:ilvl="2" w:tplc="FFFFFFFF" w:tentative="1">
+      <w:start w:val="1"/>
+      <w:numFmt w:val="lowerRoman"/>
+      <w:lvlText w:val="%3."/>
+      <w:lvlJc w:val="right"/>
+      <w:pPr>
+        <w:ind w:left="2160" w:hanging="180"/>
+      </w:pPr>
+    </w:lvl>
+    <w:lvl w:ilvl="3" w:tplc="FFFFFFFF" w:tentative="1">
+      <w:start w:val="1"/>
+      <w:numFmt w:val="decimal"/>
+      <w:lvlText w:val="%4."/>
+      <w:lvlJc w:val="left"/>
+      <w:pPr>
+        <w:ind w:left="2880" w:hanging="360"/>
+      </w:pPr>
+    </w:lvl>
+    <w:lvl w:ilvl="4" w:tplc="FFFFFFFF" w:tentative="1">
+      <w:start w:val="1"/>
+      <w:numFmt w:val="lowerLetter"/>
+      <w:lvlText w:val="%5."/>
+      <w:lvlJc w:val="left"/>
+      <w:pPr>
+        <w:ind w:left="3600" w:hanging="360"/>
+      </w:pPr>
+    </w:lvl>
+    <w:lvl w:ilvl="5" w:tplc="FFFFFFFF" w:tentative="1">
+      <w:start w:val="1"/>
+      <w:numFmt w:val="lowerRoman"/>
+      <w:lvlText w:val="%6."/>
+      <w:lvlJc w:val="right"/>
+      <w:pPr>
+        <w:ind w:left="4320" w:hanging="180"/>
+      </w:pPr>
+    </w:lvl>
+    <w:lvl w:ilvl="6" w:tplc="FFFFFFFF" w:tentative="1">
+      <w:start w:val="1"/>
+      <w:numFmt w:val="decimal"/>
+      <w:lvlText w:val="%7."/>
+      <w:lvlJc w:val="left"/>
+      <w:pPr>
+        <w:ind w:left="5040" w:hanging="360"/>
+      </w:pPr>
+    </w:lvl>
+    <w:lvl w:ilvl="7" w:tplc="FFFFFFFF" w:tentative="1">
+      <w:start w:val="1"/>
+      <w:numFmt w:val="lowerLetter"/>
+      <w:lvlText w:val="%8."/>
+      <w:lvlJc w:val="left"/>
+      <w:pPr>
+        <w:ind w:left="5760" w:hanging="360"/>
+      </w:pPr>
+    </w:lvl>
+    <w:lvl w:ilvl="8" w:tplc="FFFFFFFF" w:tentative="1">
+      <w:start w:val="1"/>
+      <w:numFmt w:val="lowerRoman"/>
+      <w:lvlText w:val="%9."/>
+      <w:lvlJc w:val="right"/>
+      <w:pPr>
+        <w:ind w:left="6480" w:hanging="180"/>
+      </w:pPr>
+    </w:lvl>
+  </w:abstractNum>
+  <w:abstractNum w:abstractNumId="2" w15:restartNumberingAfterBreak="0">
     <w:nsid w:val="191873F4"/>
     <w:multiLevelType w:val="hybridMultilevel"/>
     <w:tmpl w:val="D8C8FA9C"/>
@@ -6205,7 +6266,7 @@
       </w:rPr>
     </w:lvl>
   </w:abstractNum>
-  <w:abstractNum w:abstractNumId="2" w15:restartNumberingAfterBreak="0">
+  <w:abstractNum w:abstractNumId="3" w15:restartNumberingAfterBreak="0">
     <w:nsid w:val="1ACB19A6"/>
     <w:multiLevelType w:val="hybridMultilevel"/>
     <w:tmpl w:val="F46A317E"/>
@@ -6294,7 +6355,7 @@
       </w:pPr>
     </w:lvl>
   </w:abstractNum>
-  <w:abstractNum w:abstractNumId="3" w15:restartNumberingAfterBreak="0">
+  <w:abstractNum w:abstractNumId="4" w15:restartNumberingAfterBreak="0">
     <w:nsid w:val="2C590041"/>
     <w:multiLevelType w:val="hybridMultilevel"/>
     <w:tmpl w:val="FD927CAA"/>
@@ -6406,7 +6467,7 @@
       </w:rPr>
     </w:lvl>
   </w:abstractNum>
-  <w:abstractNum w:abstractNumId="4" w15:restartNumberingAfterBreak="0">
+  <w:abstractNum w:abstractNumId="5" w15:restartNumberingAfterBreak="0">
     <w:nsid w:val="5C766A58"/>
     <w:multiLevelType w:val="hybridMultilevel"/>
     <w:tmpl w:val="F46A317E"/>
@@ -6495,7 +6556,7 @@
       </w:pPr>
     </w:lvl>
   </w:abstractNum>
-  <w:abstractNum w:abstractNumId="5" w15:restartNumberingAfterBreak="0">
+  <w:abstractNum w:abstractNumId="6" w15:restartNumberingAfterBreak="0">
     <w:nsid w:val="70B35423"/>
     <w:multiLevelType w:val="hybridMultilevel"/>
     <w:tmpl w:val="F46A317E"/>
@@ -6585,22 +6646,25 @@
     </w:lvl>
   </w:abstractNum>
   <w:num w:numId="1" w16cid:durableId="1907714574">
-    <w:abstractNumId w:val="2"/>
+    <w:abstractNumId w:val="3"/>
   </w:num>
   <w:num w:numId="2" w16cid:durableId="1151219081">
     <w:abstractNumId w:val="0"/>
   </w:num>
   <w:num w:numId="3" w16cid:durableId="147720366">
-    <w:abstractNumId w:val="1"/>
+    <w:abstractNumId w:val="2"/>
   </w:num>
   <w:num w:numId="4" w16cid:durableId="766970917">
-    <w:abstractNumId w:val="3"/>
+    <w:abstractNumId w:val="4"/>
   </w:num>
   <w:num w:numId="5" w16cid:durableId="1926263292">
-    <w:abstractNumId w:val="4"/>
+    <w:abstractNumId w:val="5"/>
   </w:num>
   <w:num w:numId="6" w16cid:durableId="158347608">
-    <w:abstractNumId w:val="5"/>
+    <w:abstractNumId w:val="6"/>
+  </w:num>
+  <w:num w:numId="7" w16cid:durableId="112484733">
+    <w:abstractNumId w:val="1"/>
   </w:num>
 </w:numbering>
 </file>

</xml_diff>

<commit_message>
leggera modifica ai contratti delle operazioni UC2
</commit_message>
<xml_diff>
--- a/Asta/Iterazione 1/Contratti delle operazioni UC2.docx
+++ b/Asta/Iterazione 1/Contratti delle operazioni UC2.docx
@@ -331,39 +331,23 @@
                                 <w:sz w:val="24"/>
                                 <w:szCs w:val="24"/>
                               </w:rPr>
-                              <w:t xml:space="preserve">È stata recuperata dal </w:t>
-                            </w:r>
-                            <w:r>
-                              <w:rPr>
-                                <w:rFonts w:ascii="Arial" w:hAnsi="Arial" w:cs="Arial"/>
-                                <w:sz w:val="24"/>
-                                <w:szCs w:val="24"/>
-                              </w:rPr>
-                              <w:t>R</w:t>
-                            </w:r>
-                            <w:r>
-                              <w:rPr>
-                                <w:rFonts w:ascii="Arial" w:hAnsi="Arial" w:cs="Arial"/>
-                                <w:sz w:val="24"/>
-                                <w:szCs w:val="24"/>
-                              </w:rPr>
-                              <w:t xml:space="preserve">egistro </w:t>
-                            </w:r>
-                            <w:r>
-                              <w:rPr>
-                                <w:rFonts w:ascii="Arial" w:hAnsi="Arial" w:cs="Arial"/>
-                                <w:sz w:val="24"/>
-                                <w:szCs w:val="24"/>
-                              </w:rPr>
-                              <w:t>P</w:t>
-                            </w:r>
-                            <w:r>
-                              <w:rPr>
-                                <w:rFonts w:ascii="Arial" w:hAnsi="Arial" w:cs="Arial"/>
-                                <w:sz w:val="24"/>
-                                <w:szCs w:val="24"/>
-                              </w:rPr>
-                              <w:t xml:space="preserve">azienti l’istanza </w:t>
+                              <w:t>È stata recuperata l’istanza</w:t>
+                            </w:r>
+                            <w:r>
+                              <w:rPr>
+                                <w:rFonts w:ascii="Arial" w:hAnsi="Arial" w:cs="Arial"/>
+                                <w:sz w:val="24"/>
+                                <w:szCs w:val="24"/>
+                              </w:rPr>
+                              <w:t xml:space="preserve"> di Paziente</w:t>
+                            </w:r>
+                            <w:r>
+                              <w:rPr>
+                                <w:rFonts w:ascii="Arial" w:hAnsi="Arial" w:cs="Arial"/>
+                                <w:sz w:val="24"/>
+                                <w:szCs w:val="24"/>
+                              </w:rPr>
+                              <w:t xml:space="preserve"> </w:t>
                             </w:r>
                             <w:r>
                               <w:rPr>
@@ -381,7 +365,23 @@
                                 <w:sz w:val="24"/>
                                 <w:szCs w:val="24"/>
                               </w:rPr>
-                              <w:t>corrispondete al codice fiscale fornito;</w:t>
+                              <w:t>corrisponde</w:t>
+                            </w:r>
+                            <w:r>
+                              <w:rPr>
+                                <w:rFonts w:ascii="Arial" w:hAnsi="Arial" w:cs="Arial"/>
+                                <w:sz w:val="24"/>
+                                <w:szCs w:val="24"/>
+                              </w:rPr>
+                              <w:t>n</w:t>
+                            </w:r>
+                            <w:r>
+                              <w:rPr>
+                                <w:rFonts w:ascii="Arial" w:hAnsi="Arial" w:cs="Arial"/>
+                                <w:sz w:val="24"/>
+                                <w:szCs w:val="24"/>
+                              </w:rPr>
+                              <w:t>te al codice fiscale fornito;</w:t>
                             </w:r>
                           </w:p>
                           <w:p>
@@ -688,39 +688,23 @@
                           <w:sz w:val="24"/>
                           <w:szCs w:val="24"/>
                         </w:rPr>
-                        <w:t xml:space="preserve">È stata recuperata dal </w:t>
-                      </w:r>
-                      <w:r>
-                        <w:rPr>
-                          <w:rFonts w:ascii="Arial" w:hAnsi="Arial" w:cs="Arial"/>
-                          <w:sz w:val="24"/>
-                          <w:szCs w:val="24"/>
-                        </w:rPr>
-                        <w:t>R</w:t>
-                      </w:r>
-                      <w:r>
-                        <w:rPr>
-                          <w:rFonts w:ascii="Arial" w:hAnsi="Arial" w:cs="Arial"/>
-                          <w:sz w:val="24"/>
-                          <w:szCs w:val="24"/>
-                        </w:rPr>
-                        <w:t xml:space="preserve">egistro </w:t>
-                      </w:r>
-                      <w:r>
-                        <w:rPr>
-                          <w:rFonts w:ascii="Arial" w:hAnsi="Arial" w:cs="Arial"/>
-                          <w:sz w:val="24"/>
-                          <w:szCs w:val="24"/>
-                        </w:rPr>
-                        <w:t>P</w:t>
-                      </w:r>
-                      <w:r>
-                        <w:rPr>
-                          <w:rFonts w:ascii="Arial" w:hAnsi="Arial" w:cs="Arial"/>
-                          <w:sz w:val="24"/>
-                          <w:szCs w:val="24"/>
-                        </w:rPr>
-                        <w:t xml:space="preserve">azienti l’istanza </w:t>
+                        <w:t>È stata recuperata l’istanza</w:t>
+                      </w:r>
+                      <w:r>
+                        <w:rPr>
+                          <w:rFonts w:ascii="Arial" w:hAnsi="Arial" w:cs="Arial"/>
+                          <w:sz w:val="24"/>
+                          <w:szCs w:val="24"/>
+                        </w:rPr>
+                        <w:t xml:space="preserve"> di Paziente</w:t>
+                      </w:r>
+                      <w:r>
+                        <w:rPr>
+                          <w:rFonts w:ascii="Arial" w:hAnsi="Arial" w:cs="Arial"/>
+                          <w:sz w:val="24"/>
+                          <w:szCs w:val="24"/>
+                        </w:rPr>
+                        <w:t xml:space="preserve"> </w:t>
                       </w:r>
                       <w:r>
                         <w:rPr>
@@ -738,7 +722,23 @@
                           <w:sz w:val="24"/>
                           <w:szCs w:val="24"/>
                         </w:rPr>
-                        <w:t>corrispondete al codice fiscale fornito;</w:t>
+                        <w:t>corrisponde</w:t>
+                      </w:r>
+                      <w:r>
+                        <w:rPr>
+                          <w:rFonts w:ascii="Arial" w:hAnsi="Arial" w:cs="Arial"/>
+                          <w:sz w:val="24"/>
+                          <w:szCs w:val="24"/>
+                        </w:rPr>
+                        <w:t>n</w:t>
+                      </w:r>
+                      <w:r>
+                        <w:rPr>
+                          <w:rFonts w:ascii="Arial" w:hAnsi="Arial" w:cs="Arial"/>
+                          <w:sz w:val="24"/>
+                          <w:szCs w:val="24"/>
+                        </w:rPr>
+                        <w:t>te al codice fiscale fornito;</w:t>
                       </w:r>
                     </w:p>
                     <w:p>
@@ -1404,15 +1404,15 @@
                                 <w:sz w:val="24"/>
                                 <w:szCs w:val="24"/>
                               </w:rPr>
-                              <w:t xml:space="preserve"> stata recuperata </w:t>
-                            </w:r>
-                            <w:r>
-                              <w:rPr>
-                                <w:rFonts w:ascii="Arial" w:hAnsi="Arial" w:cs="Arial"/>
-                                <w:sz w:val="24"/>
-                                <w:szCs w:val="24"/>
-                              </w:rPr>
-                              <w:t xml:space="preserve">dall’Elenco Operazioni l’istanza </w:t>
+                              <w:t xml:space="preserve"> stata recuperata</w:t>
+                            </w:r>
+                            <w:r>
+                              <w:rPr>
+                                <w:rFonts w:ascii="Arial" w:hAnsi="Arial" w:cs="Arial"/>
+                                <w:sz w:val="24"/>
+                                <w:szCs w:val="24"/>
+                              </w:rPr>
+                              <w:t xml:space="preserve"> l’istanza </w:t>
                             </w:r>
                             <w:r>
                               <w:rPr>
@@ -1914,15 +1914,15 @@
                           <w:sz w:val="24"/>
                           <w:szCs w:val="24"/>
                         </w:rPr>
-                        <w:t xml:space="preserve"> stata recuperata </w:t>
-                      </w:r>
-                      <w:r>
-                        <w:rPr>
-                          <w:rFonts w:ascii="Arial" w:hAnsi="Arial" w:cs="Arial"/>
-                          <w:sz w:val="24"/>
-                          <w:szCs w:val="24"/>
-                        </w:rPr>
-                        <w:t xml:space="preserve">dall’Elenco Operazioni l’istanza </w:t>
+                        <w:t xml:space="preserve"> stata recuperata</w:t>
+                      </w:r>
+                      <w:r>
+                        <w:rPr>
+                          <w:rFonts w:ascii="Arial" w:hAnsi="Arial" w:cs="Arial"/>
+                          <w:sz w:val="24"/>
+                          <w:szCs w:val="24"/>
+                        </w:rPr>
+                        <w:t xml:space="preserve"> l’istanza </w:t>
                       </w:r>
                       <w:r>
                         <w:rPr>
@@ -4718,23 +4718,23 @@
                                 <w:sz w:val="24"/>
                                 <w:szCs w:val="24"/>
                               </w:rPr>
-                              <w:t xml:space="preserve">È stata recuperata </w:t>
-                            </w:r>
-                            <w:r>
-                              <w:rPr>
-                                <w:rFonts w:ascii="Arial" w:hAnsi="Arial" w:cs="Arial"/>
-                                <w:sz w:val="24"/>
-                                <w:szCs w:val="24"/>
-                              </w:rPr>
-                              <w:t>dal Registro Medici</w:t>
-                            </w:r>
-                            <w:r>
-                              <w:rPr>
-                                <w:rFonts w:ascii="Arial" w:hAnsi="Arial" w:cs="Arial"/>
-                                <w:sz w:val="24"/>
-                                <w:szCs w:val="24"/>
-                              </w:rPr>
-                              <w:t xml:space="preserve"> l’istanza </w:t>
+                              <w:t>È stata recuperata</w:t>
+                            </w:r>
+                            <w:r>
+                              <w:rPr>
+                                <w:rFonts w:ascii="Arial" w:hAnsi="Arial" w:cs="Arial"/>
+                                <w:sz w:val="24"/>
+                                <w:szCs w:val="24"/>
+                              </w:rPr>
+                              <w:t xml:space="preserve"> </w:t>
+                            </w:r>
+                            <w:r>
+                              <w:rPr>
+                                <w:rFonts w:ascii="Arial" w:hAnsi="Arial" w:cs="Arial"/>
+                                <w:sz w:val="24"/>
+                                <w:szCs w:val="24"/>
+                              </w:rPr>
+                              <w:t xml:space="preserve">l’istanza </w:t>
                             </w:r>
                             <w:r>
                               <w:rPr>
@@ -4882,7 +4882,7 @@
                                 <w:sz w:val="24"/>
                                 <w:szCs w:val="24"/>
                               </w:rPr>
-                              <w:t>Registro Ricoveri</w:t>
+                              <w:t>ClinicHub</w:t>
                             </w:r>
                             <w:r>
                               <w:rPr>
@@ -4908,33 +4908,23 @@
                                 <w:sz w:val="24"/>
                                 <w:szCs w:val="24"/>
                               </w:rPr>
-                              <w:t>contiene”</w:t>
-                            </w:r>
-                            <w:r>
-                              <w:rPr>
-                                <w:rFonts w:ascii="Arial" w:hAnsi="Arial" w:cs="Arial"/>
-                                <w:sz w:val="24"/>
-                                <w:szCs w:val="24"/>
-                              </w:rPr>
-                              <w:t xml:space="preserve">, cioè </w:t>
-                            </w:r>
-                            <w:r>
-                              <w:rPr>
-                                <w:rFonts w:ascii="Arial" w:hAnsi="Arial" w:cs="Arial"/>
-                                <w:i/>
-                                <w:iCs/>
-                                <w:sz w:val="24"/>
-                                <w:szCs w:val="24"/>
-                              </w:rPr>
-                              <w:t xml:space="preserve">r </w:t>
-                            </w:r>
-                            <w:r>
-                              <w:rPr>
-                                <w:rFonts w:ascii="Arial" w:hAnsi="Arial" w:cs="Arial"/>
-                                <w:sz w:val="24"/>
-                                <w:szCs w:val="24"/>
-                              </w:rPr>
-                              <w:t>è stato aggiunto al Registro Ricoveri di ClinicHub;</w:t>
+                              <w:t>gestisce</w:t>
+                            </w:r>
+                            <w:r>
+                              <w:rPr>
+                                <w:rFonts w:ascii="Arial" w:hAnsi="Arial" w:cs="Arial"/>
+                                <w:sz w:val="24"/>
+                                <w:szCs w:val="24"/>
+                              </w:rPr>
+                              <w:t>”</w:t>
+                            </w:r>
+                            <w:r>
+                              <w:rPr>
+                                <w:rFonts w:ascii="Arial" w:hAnsi="Arial" w:cs="Arial"/>
+                                <w:sz w:val="24"/>
+                                <w:szCs w:val="24"/>
+                              </w:rPr>
+                              <w:t>;</w:t>
                             </w:r>
                           </w:p>
                           <w:p>
@@ -5387,23 +5377,23 @@
                           <w:sz w:val="24"/>
                           <w:szCs w:val="24"/>
                         </w:rPr>
-                        <w:t xml:space="preserve">È stata recuperata </w:t>
-                      </w:r>
-                      <w:r>
-                        <w:rPr>
-                          <w:rFonts w:ascii="Arial" w:hAnsi="Arial" w:cs="Arial"/>
-                          <w:sz w:val="24"/>
-                          <w:szCs w:val="24"/>
-                        </w:rPr>
-                        <w:t>dal Registro Medici</w:t>
-                      </w:r>
-                      <w:r>
-                        <w:rPr>
-                          <w:rFonts w:ascii="Arial" w:hAnsi="Arial" w:cs="Arial"/>
-                          <w:sz w:val="24"/>
-                          <w:szCs w:val="24"/>
-                        </w:rPr>
-                        <w:t xml:space="preserve"> l’istanza </w:t>
+                        <w:t>È stata recuperata</w:t>
+                      </w:r>
+                      <w:r>
+                        <w:rPr>
+                          <w:rFonts w:ascii="Arial" w:hAnsi="Arial" w:cs="Arial"/>
+                          <w:sz w:val="24"/>
+                          <w:szCs w:val="24"/>
+                        </w:rPr>
+                        <w:t xml:space="preserve"> </w:t>
+                      </w:r>
+                      <w:r>
+                        <w:rPr>
+                          <w:rFonts w:ascii="Arial" w:hAnsi="Arial" w:cs="Arial"/>
+                          <w:sz w:val="24"/>
+                          <w:szCs w:val="24"/>
+                        </w:rPr>
+                        <w:t xml:space="preserve">l’istanza </w:t>
                       </w:r>
                       <w:r>
                         <w:rPr>
@@ -5551,7 +5541,7 @@
                           <w:sz w:val="24"/>
                           <w:szCs w:val="24"/>
                         </w:rPr>
-                        <w:t>Registro Ricoveri</w:t>
+                        <w:t>ClinicHub</w:t>
                       </w:r>
                       <w:r>
                         <w:rPr>
@@ -5577,33 +5567,23 @@
                           <w:sz w:val="24"/>
                           <w:szCs w:val="24"/>
                         </w:rPr>
-                        <w:t>contiene”</w:t>
-                      </w:r>
-                      <w:r>
-                        <w:rPr>
-                          <w:rFonts w:ascii="Arial" w:hAnsi="Arial" w:cs="Arial"/>
-                          <w:sz w:val="24"/>
-                          <w:szCs w:val="24"/>
-                        </w:rPr>
-                        <w:t xml:space="preserve">, cioè </w:t>
-                      </w:r>
-                      <w:r>
-                        <w:rPr>
-                          <w:rFonts w:ascii="Arial" w:hAnsi="Arial" w:cs="Arial"/>
-                          <w:i/>
-                          <w:iCs/>
-                          <w:sz w:val="24"/>
-                          <w:szCs w:val="24"/>
-                        </w:rPr>
-                        <w:t xml:space="preserve">r </w:t>
-                      </w:r>
-                      <w:r>
-                        <w:rPr>
-                          <w:rFonts w:ascii="Arial" w:hAnsi="Arial" w:cs="Arial"/>
-                          <w:sz w:val="24"/>
-                          <w:szCs w:val="24"/>
-                        </w:rPr>
-                        <w:t>è stato aggiunto al Registro Ricoveri di ClinicHub;</w:t>
+                        <w:t>gestisce</w:t>
+                      </w:r>
+                      <w:r>
+                        <w:rPr>
+                          <w:rFonts w:ascii="Arial" w:hAnsi="Arial" w:cs="Arial"/>
+                          <w:sz w:val="24"/>
+                          <w:szCs w:val="24"/>
+                        </w:rPr>
+                        <w:t>”</w:t>
+                      </w:r>
+                      <w:r>
+                        <w:rPr>
+                          <w:rFonts w:ascii="Arial" w:hAnsi="Arial" w:cs="Arial"/>
+                          <w:sz w:val="24"/>
+                          <w:szCs w:val="24"/>
+                        </w:rPr>
+                        <w:t>;</w:t>
                       </w:r>
                     </w:p>
                     <w:p>
@@ -7073,6 +7053,7 @@
   <w:style w:type="character" w:default="1" w:styleId="Carpredefinitoparagrafo">
     <w:name w:val="Default Paragraph Font"/>
     <w:uiPriority w:val="1"/>
+    <w:semiHidden/>
     <w:unhideWhenUsed/>
   </w:style>
   <w:style w:type="table" w:default="1" w:styleId="Tabellanormale">

</xml_diff>